<commit_message>
Finished Part 1 of the Report and fixed some details
</commit_message>
<xml_diff>
--- a/Report.docx
+++ b/Report.docx
@@ -253,7 +253,7 @@
           <w:r>
             <w:fldChar w:fldCharType="separate"/>
           </w:r>
-          <w:hyperlink w:anchor="_Toc74845236" w:history="1">
+          <w:hyperlink w:anchor="_Toc74863264" w:history="1">
             <w:r>
               <w:rPr>
                 <w:rStyle w:val="-"/>
@@ -280,7 +280,7 @@
                 <w:noProof/>
                 <w:webHidden/>
               </w:rPr>
-              <w:instrText xml:space="preserve"> PAGEREF _Toc74845236 \h </w:instrText>
+              <w:instrText xml:space="preserve"> PAGEREF _Toc74863264 \h </w:instrText>
             </w:r>
             <w:r>
               <w:rPr>
@@ -323,7 +323,7 @@
               <w:lang w:eastAsia="el-GR"/>
             </w:rPr>
           </w:pPr>
-          <w:hyperlink w:anchor="_Toc74845237" w:history="1">
+          <w:hyperlink w:anchor="_Toc74863265" w:history="1">
             <w:r>
               <w:rPr>
                 <w:rStyle w:val="-"/>
@@ -350,7 +350,7 @@
                 <w:noProof/>
                 <w:webHidden/>
               </w:rPr>
-              <w:instrText xml:space="preserve"> PAGEREF _Toc74845237 \h </w:instrText>
+              <w:instrText xml:space="preserve"> PAGEREF _Toc74863265 \h </w:instrText>
             </w:r>
             <w:r>
               <w:rPr>
@@ -370,7 +370,7 @@
                 <w:noProof/>
                 <w:webHidden/>
               </w:rPr>
-              <w:t>1</w:t>
+              <w:t>2</w:t>
             </w:r>
             <w:r>
               <w:rPr>
@@ -393,7 +393,7 @@
               <w:lang w:eastAsia="el-GR"/>
             </w:rPr>
           </w:pPr>
-          <w:hyperlink w:anchor="_Toc74845238" w:history="1">
+          <w:hyperlink w:anchor="_Toc74863266" w:history="1">
             <w:r>
               <w:rPr>
                 <w:rStyle w:val="-"/>
@@ -420,7 +420,7 @@
                 <w:noProof/>
                 <w:webHidden/>
               </w:rPr>
-              <w:instrText xml:space="preserve"> PAGEREF _Toc74845238 \h </w:instrText>
+              <w:instrText xml:space="preserve"> PAGEREF _Toc74863266 \h </w:instrText>
             </w:r>
             <w:r>
               <w:rPr>
@@ -458,24 +458,88 @@
               <w:tab w:val="right" w:leader="dot" w:pos="8296"/>
             </w:tabs>
             <w:rPr>
+              <w:rFonts w:eastAsiaTheme="minorEastAsia"/>
               <w:noProof/>
+              <w:lang w:eastAsia="el-GR"/>
             </w:rPr>
           </w:pPr>
-          <w:hyperlink w:anchor="_Toc74845239" w:history="1">
+          <w:hyperlink w:anchor="_Toc74863267" w:history="1">
             <w:r>
               <w:rPr>
                 <w:rStyle w:val="-"/>
                 <w:noProof/>
-                <w:lang w:val="en-US"/>
-              </w:rPr>
-              <w:t xml:space="preserve">2.1.1 </w:t>
-            </w:r>
+              </w:rPr>
+              <w:t>2.1.1 Προ-επεξεργασία</w:t>
+            </w:r>
+            <w:r>
+              <w:rPr>
+                <w:noProof/>
+                <w:webHidden/>
+              </w:rPr>
+              <w:tab/>
+            </w:r>
+            <w:r>
+              <w:rPr>
+                <w:noProof/>
+                <w:webHidden/>
+              </w:rPr>
+              <w:fldChar w:fldCharType="begin"/>
+            </w:r>
+            <w:r>
+              <w:rPr>
+                <w:noProof/>
+                <w:webHidden/>
+              </w:rPr>
+              <w:instrText xml:space="preserve"> PAGEREF _Toc74863267 \h </w:instrText>
+            </w:r>
+            <w:r>
+              <w:rPr>
+                <w:noProof/>
+                <w:webHidden/>
+              </w:rPr>
+            </w:r>
+            <w:r>
+              <w:rPr>
+                <w:noProof/>
+                <w:webHidden/>
+              </w:rPr>
+              <w:fldChar w:fldCharType="separate"/>
+            </w:r>
+            <w:r>
+              <w:rPr>
+                <w:noProof/>
+                <w:webHidden/>
+              </w:rPr>
+              <w:t>3</w:t>
+            </w:r>
+            <w:r>
+              <w:rPr>
+                <w:noProof/>
+                <w:webHidden/>
+              </w:rPr>
+              <w:fldChar w:fldCharType="end"/>
+            </w:r>
+          </w:hyperlink>
+        </w:p>
+        <w:p>
+          <w:pPr>
+            <w:pStyle w:val="30"/>
+            <w:tabs>
+              <w:tab w:val="right" w:leader="dot" w:pos="8296"/>
+            </w:tabs>
+            <w:rPr>
+              <w:rFonts w:eastAsiaTheme="minorEastAsia"/>
+              <w:noProof/>
+              <w:lang w:eastAsia="el-GR"/>
+            </w:rPr>
+          </w:pPr>
+          <w:hyperlink w:anchor="_Toc74863268" w:history="1">
             <w:r>
               <w:rPr>
                 <w:rStyle w:val="-"/>
                 <w:noProof/>
               </w:rPr>
-              <w:t>Προ-επεξεργασία</w:t>
+              <w:t>2.1.2 Ερώτημα Α</w:t>
             </w:r>
             <w:r>
               <w:rPr>
@@ -496,7 +560,7 @@
                 <w:noProof/>
                 <w:webHidden/>
               </w:rPr>
-              <w:instrText xml:space="preserve"> PAGEREF _Toc74845239 \h </w:instrText>
+              <w:instrText xml:space="preserve"> PAGEREF _Toc74863268 \h </w:instrText>
             </w:r>
             <w:r>
               <w:rPr>
@@ -516,7 +580,217 @@
                 <w:noProof/>
                 <w:webHidden/>
               </w:rPr>
-              <w:t>2</w:t>
+              <w:t>3</w:t>
+            </w:r>
+            <w:r>
+              <w:rPr>
+                <w:noProof/>
+                <w:webHidden/>
+              </w:rPr>
+              <w:fldChar w:fldCharType="end"/>
+            </w:r>
+          </w:hyperlink>
+        </w:p>
+        <w:p>
+          <w:pPr>
+            <w:pStyle w:val="30"/>
+            <w:tabs>
+              <w:tab w:val="right" w:leader="dot" w:pos="8296"/>
+            </w:tabs>
+            <w:rPr>
+              <w:rFonts w:eastAsiaTheme="minorEastAsia"/>
+              <w:noProof/>
+              <w:lang w:eastAsia="el-GR"/>
+            </w:rPr>
+          </w:pPr>
+          <w:hyperlink w:anchor="_Toc74863269" w:history="1">
+            <w:r>
+              <w:rPr>
+                <w:rStyle w:val="-"/>
+                <w:noProof/>
+              </w:rPr>
+              <w:t>2.1.3 Ερώτημα Β</w:t>
+            </w:r>
+            <w:r>
+              <w:rPr>
+                <w:noProof/>
+                <w:webHidden/>
+              </w:rPr>
+              <w:tab/>
+            </w:r>
+            <w:r>
+              <w:rPr>
+                <w:noProof/>
+                <w:webHidden/>
+              </w:rPr>
+              <w:fldChar w:fldCharType="begin"/>
+            </w:r>
+            <w:r>
+              <w:rPr>
+                <w:noProof/>
+                <w:webHidden/>
+              </w:rPr>
+              <w:instrText xml:space="preserve"> PAGEREF _Toc74863269 \h </w:instrText>
+            </w:r>
+            <w:r>
+              <w:rPr>
+                <w:noProof/>
+                <w:webHidden/>
+              </w:rPr>
+            </w:r>
+            <w:r>
+              <w:rPr>
+                <w:noProof/>
+                <w:webHidden/>
+              </w:rPr>
+              <w:fldChar w:fldCharType="separate"/>
+            </w:r>
+            <w:r>
+              <w:rPr>
+                <w:noProof/>
+                <w:webHidden/>
+              </w:rPr>
+              <w:t>4</w:t>
+            </w:r>
+            <w:r>
+              <w:rPr>
+                <w:noProof/>
+                <w:webHidden/>
+              </w:rPr>
+              <w:fldChar w:fldCharType="end"/>
+            </w:r>
+          </w:hyperlink>
+        </w:p>
+        <w:p>
+          <w:pPr>
+            <w:pStyle w:val="30"/>
+            <w:tabs>
+              <w:tab w:val="right" w:leader="dot" w:pos="8296"/>
+            </w:tabs>
+            <w:rPr>
+              <w:rFonts w:eastAsiaTheme="minorEastAsia"/>
+              <w:noProof/>
+              <w:lang w:eastAsia="el-GR"/>
+            </w:rPr>
+          </w:pPr>
+          <w:hyperlink w:anchor="_Toc74863270" w:history="1">
+            <w:r>
+              <w:rPr>
+                <w:rStyle w:val="-"/>
+                <w:noProof/>
+              </w:rPr>
+              <w:t>2.1.4 Ερώτημα Γ</w:t>
+            </w:r>
+            <w:r>
+              <w:rPr>
+                <w:noProof/>
+                <w:webHidden/>
+              </w:rPr>
+              <w:tab/>
+            </w:r>
+            <w:r>
+              <w:rPr>
+                <w:noProof/>
+                <w:webHidden/>
+              </w:rPr>
+              <w:fldChar w:fldCharType="begin"/>
+            </w:r>
+            <w:r>
+              <w:rPr>
+                <w:noProof/>
+                <w:webHidden/>
+              </w:rPr>
+              <w:instrText xml:space="preserve"> PAGEREF _Toc74863270 \h </w:instrText>
+            </w:r>
+            <w:r>
+              <w:rPr>
+                <w:noProof/>
+                <w:webHidden/>
+              </w:rPr>
+            </w:r>
+            <w:r>
+              <w:rPr>
+                <w:noProof/>
+                <w:webHidden/>
+              </w:rPr>
+              <w:fldChar w:fldCharType="separate"/>
+            </w:r>
+            <w:r>
+              <w:rPr>
+                <w:noProof/>
+                <w:webHidden/>
+              </w:rPr>
+              <w:t>7</w:t>
+            </w:r>
+            <w:r>
+              <w:rPr>
+                <w:noProof/>
+                <w:webHidden/>
+              </w:rPr>
+              <w:fldChar w:fldCharType="end"/>
+            </w:r>
+          </w:hyperlink>
+        </w:p>
+        <w:p>
+          <w:pPr>
+            <w:pStyle w:val="20"/>
+            <w:tabs>
+              <w:tab w:val="right" w:leader="dot" w:pos="8296"/>
+            </w:tabs>
+            <w:rPr>
+              <w:rFonts w:eastAsiaTheme="minorEastAsia"/>
+              <w:noProof/>
+              <w:lang w:eastAsia="el-GR"/>
+            </w:rPr>
+          </w:pPr>
+          <w:hyperlink w:anchor="_Toc74863271" w:history="1">
+            <w:r>
+              <w:rPr>
+                <w:rStyle w:val="-"/>
+                <w:noProof/>
+              </w:rPr>
+              <w:t>2.2 Άσκηση 2</w:t>
+            </w:r>
+            <w:r>
+              <w:rPr>
+                <w:noProof/>
+                <w:webHidden/>
+              </w:rPr>
+              <w:tab/>
+            </w:r>
+            <w:r>
+              <w:rPr>
+                <w:noProof/>
+                <w:webHidden/>
+              </w:rPr>
+              <w:fldChar w:fldCharType="begin"/>
+            </w:r>
+            <w:r>
+              <w:rPr>
+                <w:noProof/>
+                <w:webHidden/>
+              </w:rPr>
+              <w:instrText xml:space="preserve"> PAGEREF _Toc74863271 \h </w:instrText>
+            </w:r>
+            <w:r>
+              <w:rPr>
+                <w:noProof/>
+                <w:webHidden/>
+              </w:rPr>
+            </w:r>
+            <w:r>
+              <w:rPr>
+                <w:noProof/>
+                <w:webHidden/>
+              </w:rPr>
+              <w:fldChar w:fldCharType="separate"/>
+            </w:r>
+            <w:r>
+              <w:rPr>
+                <w:noProof/>
+                <w:webHidden/>
+              </w:rPr>
+              <w:t>9</w:t>
             </w:r>
             <w:r>
               <w:rPr>
@@ -553,7 +827,7 @@
           <w:u w:val="single"/>
         </w:rPr>
       </w:pPr>
-      <w:bookmarkStart w:id="0" w:name="_Toc74845236"/>
+      <w:bookmarkStart w:id="0" w:name="_Toc74863264"/>
       <w:r>
         <w:rPr>
           <w:u w:val="single"/>
@@ -736,11 +1010,12 @@
           <w:u w:val="single"/>
         </w:rPr>
       </w:pPr>
-      <w:bookmarkStart w:id="1" w:name="_Toc74845237"/>
+      <w:bookmarkStart w:id="1" w:name="_Toc74863265"/>
       <w:r>
         <w:rPr>
           <w:u w:val="single"/>
         </w:rPr>
+        <w:lastRenderedPageBreak/>
         <w:t>2. Επίλυση Ασκήσεων</w:t>
       </w:r>
       <w:bookmarkEnd w:id="1"/>
@@ -776,11 +1051,7 @@
         <w:t xml:space="preserve"> </w:t>
       </w:r>
       <w:r>
-        <w:t xml:space="preserve">στον ίδιο φάκελο. Συγκεκριμένα, για την </w:t>
-      </w:r>
-      <w:r>
-        <w:lastRenderedPageBreak/>
-        <w:t xml:space="preserve">άσκηση 1, το πρόγραμμα βρίσκεται στο αρχείο </w:t>
+        <w:t xml:space="preserve">στον ίδιο φάκελο. Συγκεκριμένα, για την άσκηση 1, το πρόγραμμα βρίσκεται στο αρχείο </w:t>
       </w:r>
       <w:r>
         <w:rPr>
@@ -857,6 +1128,7 @@
         <w:t>.</w:t>
       </w:r>
     </w:p>
+    <w:p/>
     <w:p>
       <w:pPr>
         <w:pStyle w:val="2"/>
@@ -866,7 +1138,7 @@
           <w:u w:val="single"/>
         </w:rPr>
       </w:pPr>
-      <w:bookmarkStart w:id="2" w:name="_Toc74845238"/>
+      <w:bookmarkStart w:id="2" w:name="_Toc74863266"/>
       <w:r>
         <w:rPr>
           <w:sz w:val="30"/>
@@ -1328,13 +1600,7 @@
         <w:rPr>
           <w:lang w:val="en-US"/>
         </w:rPr>
-        <w:t xml:space="preserve"> (</w:t>
-      </w:r>
-      <w:r>
-        <w:rPr>
-          <w:lang w:val="en-US"/>
-        </w:rPr>
-        <w:t>"children", "</w:t>
+        <w:t xml:space="preserve"> ("children", "</w:t>
       </w:r>
       <w:proofErr w:type="spellStart"/>
       <w:r>
@@ -1461,11 +1727,6 @@
       </w:r>
     </w:p>
     <w:p>
-      <w:pPr>
-        <w:rPr>
-          <w:lang w:val="en-US"/>
-        </w:rPr>
-      </w:pPr>
       <w:r>
         <w:t>Τρέχοντας το πρόγραμμα, εμφανίζεται στο τερματικό ένα μενού από το οποίο μπορούμε να επιλέξουμε να εκτελεστεί το τμήμα του κώδικα που αντιστοιχεί σε ένα συγκεκριμέ</w:t>
       </w:r>
@@ -1481,13 +1742,7 @@
         <w:t>-ερωτήματα για να εκτελεστεί. Αφού πραγματοποιήσουμε την επιλογή μας και εκτελεστεί ο κώδικας, τα αποτελέσματα εμφανίζονται στο τερματικό ή ανοίγει ένα δεύτερο παράθυρο, το οποίο περιέχει κάποια γραφική παράσταση.</w:t>
       </w:r>
     </w:p>
-    <w:p>
-      <w:pPr>
-        <w:rPr>
-          <w:lang w:val="en-US"/>
-        </w:rPr>
-      </w:pPr>
-    </w:p>
+    <w:p/>
     <w:p>
       <w:pPr>
         <w:pStyle w:val="3"/>
@@ -1497,13 +1752,14 @@
           <w:u w:val="single"/>
         </w:rPr>
       </w:pPr>
-      <w:bookmarkStart w:id="3" w:name="_Toc74845239"/>
+      <w:bookmarkStart w:id="3" w:name="_Toc74863267"/>
       <w:r>
         <w:rPr>
           <w:sz w:val="28"/>
           <w:szCs w:val="28"/>
           <w:u w:val="single"/>
         </w:rPr>
+        <w:lastRenderedPageBreak/>
         <w:t>2.1.1 Προ-επεξεργασία</w:t>
       </w:r>
       <w:bookmarkEnd w:id="3"/>
@@ -1568,11 +1824,7 @@
         <w:t xml:space="preserve"> </w:t>
       </w:r>
       <w:r>
-        <w:t xml:space="preserve">της βιβλιοθήκης. Στη συνέχεια, πρέπει να μετατρέψουμε τα αλφαριθμητικά δεδομένα σε διακριτές τιμές, ώστε να είναι δυνατή η αξιοποίησή τους σε </w:t>
-      </w:r>
-      <w:r>
-        <w:lastRenderedPageBreak/>
-        <w:t xml:space="preserve">επόμενα ερωτήματα. Για το λόγο αυτό δημιουργούμε τη συνάρτηση  </w:t>
+        <w:t xml:space="preserve">της βιβλιοθήκης. Στη συνέχεια, πρέπει να μετατρέψουμε τα αλφαριθμητικά δεδομένα σε διακριτές τιμές, ώστε να είναι δυνατή η αξιοποίησή τους σε επόμενα ερωτήματα. Για το λόγο αυτό δημιουργούμε τη συνάρτηση  </w:t>
       </w:r>
       <w:proofErr w:type="spellStart"/>
       <w:r>
@@ -1600,14 +1852,32 @@
           <w:u w:val="single"/>
         </w:rPr>
       </w:pPr>
+      <w:bookmarkStart w:id="4" w:name="_Toc74863268"/>
       <w:r>
         <w:rPr>
           <w:sz w:val="28"/>
           <w:szCs w:val="28"/>
           <w:u w:val="single"/>
         </w:rPr>
-        <w:t>2.2.2 Ερώτημα Α</w:t>
-      </w:r>
+        <w:t>2.</w:t>
+      </w:r>
+      <w:r>
+        <w:rPr>
+          <w:sz w:val="28"/>
+          <w:szCs w:val="28"/>
+          <w:u w:val="single"/>
+        </w:rPr>
+        <w:t>1</w:t>
+      </w:r>
+      <w:r>
+        <w:rPr>
+          <w:sz w:val="28"/>
+          <w:szCs w:val="28"/>
+          <w:u w:val="single"/>
+        </w:rPr>
+        <w:t>.2 Ερώτημα Α</w:t>
+      </w:r>
+      <w:bookmarkEnd w:id="4"/>
     </w:p>
     <w:p>
       <w:r>
@@ -1623,7 +1893,22 @@
         <w:t xml:space="preserve">, </w:t>
       </w:r>
       <w:r>
-        <w:t xml:space="preserve">το οποίο παρουσιάζει τη συσχέτιση μεταξύ των γνωρισμάτων των παραδειγμάτων. Για τη δημιουργία του, χρησιμοποιήθηκαν συναρτήσεις των βιβλιοθηκών </w:t>
+        <w:t xml:space="preserve">το οποίο παρουσιάζει τη συσχέτιση </w:t>
+      </w:r>
+      <w:r>
+        <w:t xml:space="preserve">κατά </w:t>
+      </w:r>
+      <w:r>
+        <w:rPr>
+          <w:lang w:val="en-US"/>
+        </w:rPr>
+        <w:t>Spearman</w:t>
+      </w:r>
+      <w:r>
+        <w:t xml:space="preserve"> </w:t>
+      </w:r>
+      <w:r>
+        <w:t xml:space="preserve">μεταξύ των γνωρισμάτων των παραδειγμάτων. Για τη δημιουργία του, χρησιμοποιήθηκαν συναρτήσεις των βιβλιοθηκών </w:t>
       </w:r>
       <w:r>
         <w:rPr>
@@ -1690,6 +1975,207 @@
     <w:p>
       <w:r>
         <w:rPr>
+          <w:noProof/>
+        </w:rPr>
+        <mc:AlternateContent>
+          <mc:Choice Requires="wps">
+            <w:drawing>
+              <wp:anchor distT="0" distB="0" distL="114300" distR="114300" simplePos="0" relativeHeight="251660288" behindDoc="0" locked="0" layoutInCell="1" allowOverlap="1" wp14:anchorId="126E2916" wp14:editId="3228AE7C">
+                <wp:simplePos x="0" y="0"/>
+                <wp:positionH relativeFrom="margin">
+                  <wp:align>center</wp:align>
+                </wp:positionH>
+                <wp:positionV relativeFrom="paragraph">
+                  <wp:posOffset>3780155</wp:posOffset>
+                </wp:positionV>
+                <wp:extent cx="6376670" cy="635"/>
+                <wp:effectExtent l="0" t="0" r="5080" b="0"/>
+                <wp:wrapTopAndBottom/>
+                <wp:docPr id="1" name="Πλαίσιο κειμένου 1"/>
+                <wp:cNvGraphicFramePr/>
+                <a:graphic xmlns:a="http://schemas.openxmlformats.org/drawingml/2006/main">
+                  <a:graphicData uri="http://schemas.microsoft.com/office/word/2010/wordprocessingShape">
+                    <wps:wsp>
+                      <wps:cNvSpPr txBox="1"/>
+                      <wps:spPr>
+                        <a:xfrm>
+                          <a:off x="0" y="0"/>
+                          <a:ext cx="6376670" cy="635"/>
+                        </a:xfrm>
+                        <a:prstGeom prst="rect">
+                          <a:avLst/>
+                        </a:prstGeom>
+                        <a:solidFill>
+                          <a:prstClr val="white"/>
+                        </a:solidFill>
+                        <a:ln>
+                          <a:noFill/>
+                        </a:ln>
+                      </wps:spPr>
+                      <wps:txbx>
+                        <w:txbxContent>
+                          <w:p>
+                            <w:pPr>
+                              <w:pStyle w:val="a5"/>
+                              <w:rPr>
+                                <w:noProof/>
+                                <w:sz w:val="32"/>
+                                <w:szCs w:val="32"/>
+                              </w:rPr>
+                            </w:pPr>
+                            <w:r>
+                              <w:t xml:space="preserve">Εικόνα </w:t>
+                            </w:r>
+                            <w:fldSimple w:instr=" SEQ Εικόνα \* ARABIC ">
+                              <w:r>
+                                <w:rPr>
+                                  <w:noProof/>
+                                </w:rPr>
+                                <w:t>1</w:t>
+                              </w:r>
+                            </w:fldSimple>
+                            <w:r>
+                              <w:rPr>
+                                <w:lang w:val="en-US"/>
+                              </w:rPr>
+                              <w:t xml:space="preserve">: Heatmap </w:t>
+                            </w:r>
+                            <w:r>
+                              <w:t>συσχετίσεων των γνωρισμάτων</w:t>
+                            </w:r>
+                          </w:p>
+                        </w:txbxContent>
+                      </wps:txbx>
+                      <wps:bodyPr rot="0" spcFirstLastPara="0" vertOverflow="overflow" horzOverflow="overflow" vert="horz" wrap="square" lIns="0" tIns="0" rIns="0" bIns="0" numCol="1" spcCol="0" rtlCol="0" fromWordArt="0" anchor="t" anchorCtr="0" forceAA="0" compatLnSpc="1">
+                        <a:prstTxWarp prst="textNoShape">
+                          <a:avLst/>
+                        </a:prstTxWarp>
+                        <a:spAutoFit/>
+                      </wps:bodyPr>
+                    </wps:wsp>
+                  </a:graphicData>
+                </a:graphic>
+              </wp:anchor>
+            </w:drawing>
+          </mc:Choice>
+          <mc:Fallback>
+            <w:pict>
+              <v:shapetype w14:anchorId="126E2916" id="_x0000_t202" coordsize="21600,21600" o:spt="202" path="m,l,21600r21600,l21600,xe">
+                <v:stroke joinstyle="miter"/>
+                <v:path gradientshapeok="t" o:connecttype="rect"/>
+              </v:shapetype>
+              <v:shape id="Πλαίσιο κειμένου 1" o:spid="_x0000_s1026" type="#_x0000_t202" style="position:absolute;margin-left:0;margin-top:297.65pt;width:502.1pt;height:.05pt;z-index:251660288;visibility:visible;mso-wrap-style:square;mso-wrap-distance-left:9pt;mso-wrap-distance-top:0;mso-wrap-distance-right:9pt;mso-wrap-distance-bottom:0;mso-position-horizontal:center;mso-position-horizontal-relative:margin;mso-position-vertical:absolute;mso-position-vertical-relative:text;v-text-anchor:top" o:gfxdata="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" stroked="f">
+                <v:textbox style="mso-fit-shape-to-text:t" inset="0,0,0,0">
+                  <w:txbxContent>
+                    <w:p>
+                      <w:pPr>
+                        <w:pStyle w:val="a5"/>
+                        <w:rPr>
+                          <w:noProof/>
+                          <w:sz w:val="32"/>
+                          <w:szCs w:val="32"/>
+                        </w:rPr>
+                      </w:pPr>
+                      <w:r>
+                        <w:t xml:space="preserve">Εικόνα </w:t>
+                      </w:r>
+                      <w:fldSimple w:instr=" SEQ Εικόνα \* ARABIC ">
+                        <w:r>
+                          <w:rPr>
+                            <w:noProof/>
+                          </w:rPr>
+                          <w:t>1</w:t>
+                        </w:r>
+                      </w:fldSimple>
+                      <w:r>
+                        <w:rPr>
+                          <w:lang w:val="en-US"/>
+                        </w:rPr>
+                        <w:t xml:space="preserve">: Heatmap </w:t>
+                      </w:r>
+                      <w:r>
+                        <w:t>συσχετίσεων των γνωρισμάτων</w:t>
+                      </w:r>
+                    </w:p>
+                  </w:txbxContent>
+                </v:textbox>
+                <w10:wrap type="topAndBottom" anchorx="margin"/>
+              </v:shape>
+            </w:pict>
+          </mc:Fallback>
+        </mc:AlternateContent>
+      </w:r>
+      <w:r>
+        <w:rPr>
+          <w:noProof/>
+          <w:sz w:val="32"/>
+          <w:szCs w:val="32"/>
+        </w:rPr>
+        <w:drawing>
+          <wp:anchor distT="0" distB="0" distL="114300" distR="114300" simplePos="0" relativeHeight="251658240" behindDoc="0" locked="0" layoutInCell="1" allowOverlap="1" wp14:anchorId="0E7C9844" wp14:editId="0221E653">
+            <wp:simplePos x="0" y="0"/>
+            <wp:positionH relativeFrom="margin">
+              <wp:align>center</wp:align>
+            </wp:positionH>
+            <wp:positionV relativeFrom="paragraph">
+              <wp:posOffset>268605</wp:posOffset>
+            </wp:positionV>
+            <wp:extent cx="6376670" cy="3378200"/>
+            <wp:effectExtent l="0" t="0" r="5080" b="0"/>
+            <wp:wrapTopAndBottom/>
+            <wp:docPr id="2" name="Εικόνα 2"/>
+            <wp:cNvGraphicFramePr>
+              <a:graphicFrameLocks xmlns:a="http://schemas.openxmlformats.org/drawingml/2006/main" noChangeAspect="1"/>
+            </wp:cNvGraphicFramePr>
+            <a:graphic xmlns:a="http://schemas.openxmlformats.org/drawingml/2006/main">
+              <a:graphicData uri="http://schemas.openxmlformats.org/drawingml/2006/picture">
+                <pic:pic xmlns:pic="http://schemas.openxmlformats.org/drawingml/2006/picture">
+                  <pic:nvPicPr>
+                    <pic:cNvPr id="0" name="Picture 2"/>
+                    <pic:cNvPicPr>
+                      <a:picLocks noChangeAspect="1" noChangeArrowheads="1"/>
+                    </pic:cNvPicPr>
+                  </pic:nvPicPr>
+                  <pic:blipFill>
+                    <a:blip r:embed="rId6" cstate="print">
+                      <a:extLst>
+                        <a:ext uri="{28A0092B-C50C-407E-A947-70E740481C1C}">
+                          <a14:useLocalDpi xmlns:a14="http://schemas.microsoft.com/office/drawing/2010/main" val="0"/>
+                        </a:ext>
+                      </a:extLst>
+                    </a:blip>
+                    <a:srcRect/>
+                    <a:stretch>
+                      <a:fillRect/>
+                    </a:stretch>
+                  </pic:blipFill>
+                  <pic:spPr bwMode="auto">
+                    <a:xfrm>
+                      <a:off x="0" y="0"/>
+                      <a:ext cx="6376670" cy="3378200"/>
+                    </a:xfrm>
+                    <a:prstGeom prst="rect">
+                      <a:avLst/>
+                    </a:prstGeom>
+                    <a:noFill/>
+                    <a:ln>
+                      <a:noFill/>
+                    </a:ln>
+                  </pic:spPr>
+                </pic:pic>
+              </a:graphicData>
+            </a:graphic>
+            <wp14:sizeRelH relativeFrom="margin">
+              <wp14:pctWidth>0</wp14:pctWidth>
+            </wp14:sizeRelH>
+            <wp14:sizeRelV relativeFrom="margin">
+              <wp14:pctHeight>0</wp14:pctHeight>
+            </wp14:sizeRelV>
+          </wp:anchor>
+        </w:drawing>
+      </w:r>
+      <w:r>
+        <w:rPr>
           <w:b/>
           <w:bCs/>
           <w:u w:val="single"/>
@@ -1698,6 +2184,2569 @@
       </w:r>
     </w:p>
     <w:p/>
+    <w:p>
+      <w:r>
+        <w:t xml:space="preserve">Παρατηρούμε ότι συγκεκριμένα γνωρίσματα όπως το </w:t>
+      </w:r>
+      <w:r>
+        <w:rPr>
+          <w:lang w:val="en-US"/>
+        </w:rPr>
+        <w:t>id</w:t>
+      </w:r>
+      <w:r>
+        <w:t xml:space="preserve"> και</w:t>
+      </w:r>
+      <w:r>
+        <w:t xml:space="preserve"> </w:t>
+      </w:r>
+      <w:r>
+        <w:t xml:space="preserve">το φύλο </w:t>
+      </w:r>
+      <w:r>
+        <w:t>είναι ασυσχέτιστα</w:t>
+      </w:r>
+      <w:r>
+        <w:t xml:space="preserve"> </w:t>
+      </w:r>
+      <w:r>
+        <w:t>ως προς</w:t>
+      </w:r>
+      <w:r>
+        <w:t xml:space="preserve"> τα άλλα γνωρίσματα, καθώς οι τιμές των συσχετίσεων είναι κοντά στο 0. Παράλληλα υπάρχουν ορισμένα γνωρίσματα που παρουσιάζουν ισχυρότερη συσχέτιση με άλλα γνωρίσματα, όπως για παράδειγμα η ηλικία και το </w:t>
+      </w:r>
+      <w:proofErr w:type="spellStart"/>
+      <w:r>
+        <w:rPr>
+          <w:lang w:val="en-US"/>
+        </w:rPr>
+        <w:t>bmi</w:t>
+      </w:r>
+      <w:proofErr w:type="spellEnd"/>
+      <w:r>
+        <w:t>, καθώς η τιμή του</w:t>
+      </w:r>
+      <w:r>
+        <w:t>ς</w:t>
+      </w:r>
+      <w:r>
+        <w:t xml:space="preserve"> πλησιάζει προς το 1 </w:t>
+      </w:r>
+      <w:r>
+        <w:t>(ή το -1).</w:t>
+      </w:r>
+    </w:p>
+    <w:p/>
+    <w:p>
+      <w:pPr>
+        <w:pStyle w:val="3"/>
+        <w:rPr>
+          <w:sz w:val="28"/>
+          <w:szCs w:val="28"/>
+          <w:u w:val="single"/>
+        </w:rPr>
+      </w:pPr>
+      <w:bookmarkStart w:id="5" w:name="_Toc74863269"/>
+      <w:r>
+        <w:rPr>
+          <w:sz w:val="28"/>
+          <w:szCs w:val="28"/>
+          <w:u w:val="single"/>
+        </w:rPr>
+        <w:lastRenderedPageBreak/>
+        <w:t>2.1.3 Ερώτημα Β</w:t>
+      </w:r>
+      <w:bookmarkEnd w:id="5"/>
+    </w:p>
+    <w:p>
+      <w:r>
+        <w:t xml:space="preserve">Παρατηρούμε ότι σε ορισμένα παραδείγματα λείπουν οι τιμές συγκεκριμένων γνωρισμάτων. Ειδικότερα, σε 201 παραδείγματα η τιμή του </w:t>
+      </w:r>
+      <w:r>
+        <w:t>“</w:t>
+      </w:r>
+      <w:r>
+        <w:rPr>
+          <w:lang w:val="en-US"/>
+        </w:rPr>
+        <w:t>BMI</w:t>
+      </w:r>
+      <w:r>
+        <w:t xml:space="preserve">” </w:t>
+      </w:r>
+      <w:r>
+        <w:t>είναι κενή (</w:t>
+      </w:r>
+      <w:proofErr w:type="spellStart"/>
+      <w:r>
+        <w:rPr>
+          <w:lang w:val="en-US"/>
+        </w:rPr>
+        <w:t>NaN</w:t>
+      </w:r>
+      <w:proofErr w:type="spellEnd"/>
+      <w:r>
+        <w:t xml:space="preserve">), </w:t>
+      </w:r>
+      <w:r>
+        <w:t xml:space="preserve">ενώ σε 1544 παραδείγματα η τιμή του </w:t>
+      </w:r>
+      <w:r>
+        <w:t>“</w:t>
+      </w:r>
+      <w:r>
+        <w:rPr>
+          <w:lang w:val="en-US"/>
+        </w:rPr>
+        <w:t>Smoking</w:t>
+      </w:r>
+      <w:r>
+        <w:t xml:space="preserve"> </w:t>
+      </w:r>
+      <w:r>
+        <w:rPr>
+          <w:lang w:val="en-US"/>
+        </w:rPr>
+        <w:t>Status</w:t>
+      </w:r>
+      <w:r>
+        <w:t xml:space="preserve">” </w:t>
+      </w:r>
+      <w:r>
+        <w:t xml:space="preserve">είναι </w:t>
+      </w:r>
+      <w:r>
+        <w:t>“</w:t>
+      </w:r>
+      <w:r>
+        <w:rPr>
+          <w:lang w:val="en-US"/>
+        </w:rPr>
+        <w:t>Unknown</w:t>
+      </w:r>
+      <w:r>
+        <w:t xml:space="preserve">”, </w:t>
+      </w:r>
+      <w:r>
+        <w:t xml:space="preserve">δηλαδή δε γνωρίζουμε αν ο ασθενής κάπνιζε ή όχι, οπότε μπορούμε να την θεωρήσουμε ελλιπή τιμή. </w:t>
+      </w:r>
+      <w:r>
+        <w:t xml:space="preserve">Στα ακόλουθα τέσσερα </w:t>
+      </w:r>
+      <w:proofErr w:type="spellStart"/>
+      <w:r>
+        <w:t>υπο</w:t>
+      </w:r>
+      <w:proofErr w:type="spellEnd"/>
+      <w:r>
+        <w:t>-ερωτήματα θα εφαρμόσουμε διάφορες μεθόδους και αλγόριθμους για να συμπληρώσουμε αυτές τις ελλιπείς τιμές.</w:t>
+      </w:r>
+    </w:p>
+    <w:p>
+      <w:pPr>
+        <w:pStyle w:val="4"/>
+        <w:rPr>
+          <w:i w:val="0"/>
+          <w:iCs w:val="0"/>
+          <w:sz w:val="26"/>
+          <w:szCs w:val="26"/>
+          <w:u w:val="single"/>
+        </w:rPr>
+      </w:pPr>
+      <w:r>
+        <w:rPr>
+          <w:i w:val="0"/>
+          <w:iCs w:val="0"/>
+          <w:sz w:val="26"/>
+          <w:szCs w:val="26"/>
+          <w:u w:val="single"/>
+        </w:rPr>
+        <w:t>Ερώτημα</w:t>
+      </w:r>
+      <w:r>
+        <w:rPr>
+          <w:i w:val="0"/>
+          <w:iCs w:val="0"/>
+          <w:sz w:val="26"/>
+          <w:szCs w:val="26"/>
+          <w:u w:val="single"/>
+        </w:rPr>
+        <w:t xml:space="preserve"> Β1</w:t>
+      </w:r>
+    </w:p>
+    <w:p>
+      <w:pPr>
+        <w:rPr>
+          <w:lang w:val="en-US"/>
+        </w:rPr>
+      </w:pPr>
+      <w:r>
+        <w:t xml:space="preserve">Η πρώτη μέθοδος και πιο απλή που εφαρμόζουμε είναι να αφαιρέσουμε τις στήλες </w:t>
+      </w:r>
+      <w:r>
+        <w:t>“</w:t>
+      </w:r>
+      <w:proofErr w:type="spellStart"/>
+      <w:r>
+        <w:rPr>
+          <w:lang w:val="en-US"/>
+        </w:rPr>
+        <w:t>bmi</w:t>
+      </w:r>
+      <w:proofErr w:type="spellEnd"/>
+      <w:r>
+        <w:t xml:space="preserve">” </w:t>
+      </w:r>
+      <w:r>
+        <w:t xml:space="preserve">και </w:t>
+      </w:r>
+      <w:r>
+        <w:t>“</w:t>
+      </w:r>
+      <w:r>
+        <w:rPr>
+          <w:lang w:val="en-US"/>
+        </w:rPr>
+        <w:t>smoking</w:t>
+      </w:r>
+      <w:r>
+        <w:t>_</w:t>
+      </w:r>
+      <w:r>
+        <w:rPr>
+          <w:lang w:val="en-US"/>
+        </w:rPr>
+        <w:t>status</w:t>
+      </w:r>
+      <w:r>
+        <w:t xml:space="preserve">” </w:t>
+      </w:r>
+      <w:r>
+        <w:t xml:space="preserve">από το </w:t>
+      </w:r>
+      <w:proofErr w:type="spellStart"/>
+      <w:r>
+        <w:rPr>
+          <w:lang w:val="en-US"/>
+        </w:rPr>
+        <w:t>dataframe</w:t>
+      </w:r>
+      <w:proofErr w:type="spellEnd"/>
+      <w:r>
+        <w:t xml:space="preserve"> με χρήση της μεθόδου</w:t>
+      </w:r>
+      <w:r>
+        <w:rPr>
+          <w:b/>
+          <w:bCs/>
+          <w:i/>
+          <w:iCs/>
+        </w:rPr>
+        <w:t xml:space="preserve"> </w:t>
+      </w:r>
+      <w:r>
+        <w:rPr>
+          <w:b/>
+          <w:bCs/>
+          <w:i/>
+          <w:iCs/>
+          <w:lang w:val="en-US"/>
+        </w:rPr>
+        <w:t>drop</w:t>
+      </w:r>
+      <w:r>
+        <w:t xml:space="preserve">. </w:t>
+      </w:r>
+    </w:p>
+    <w:p>
+      <w:r>
+        <w:t xml:space="preserve">Στο τερματικό εμφανίζουμε τη λίστα των γνωρισμάτων που υπάρχουν στο </w:t>
+      </w:r>
+      <w:proofErr w:type="spellStart"/>
+      <w:r>
+        <w:rPr>
+          <w:lang w:val="en-US"/>
+        </w:rPr>
+        <w:t>dataframe</w:t>
+      </w:r>
+      <w:proofErr w:type="spellEnd"/>
+      <w:r>
+        <w:t xml:space="preserve"> </w:t>
+      </w:r>
+      <w:r>
+        <w:t>πριν και μετά την αφαίρεση των 2 γνωρισμάτων.</w:t>
+      </w:r>
+    </w:p>
+    <w:p/>
+    <w:p>
+      <w:r>
+        <w:rPr>
+          <w:noProof/>
+        </w:rPr>
+        <mc:AlternateContent>
+          <mc:Choice Requires="wps">
+            <w:drawing>
+              <wp:anchor distT="0" distB="0" distL="114300" distR="114300" simplePos="0" relativeHeight="251663360" behindDoc="0" locked="0" layoutInCell="1" allowOverlap="1" wp14:anchorId="171F4C77" wp14:editId="5BEF3B85">
+                <wp:simplePos x="0" y="0"/>
+                <wp:positionH relativeFrom="column">
+                  <wp:posOffset>-1058545</wp:posOffset>
+                </wp:positionH>
+                <wp:positionV relativeFrom="paragraph">
+                  <wp:posOffset>1196975</wp:posOffset>
+                </wp:positionV>
+                <wp:extent cx="7387590" cy="635"/>
+                <wp:effectExtent l="0" t="0" r="0" b="0"/>
+                <wp:wrapTopAndBottom/>
+                <wp:docPr id="4" name="Πλαίσιο κειμένου 4"/>
+                <wp:cNvGraphicFramePr/>
+                <a:graphic xmlns:a="http://schemas.openxmlformats.org/drawingml/2006/main">
+                  <a:graphicData uri="http://schemas.microsoft.com/office/word/2010/wordprocessingShape">
+                    <wps:wsp>
+                      <wps:cNvSpPr txBox="1"/>
+                      <wps:spPr>
+                        <a:xfrm>
+                          <a:off x="0" y="0"/>
+                          <a:ext cx="7387590" cy="635"/>
+                        </a:xfrm>
+                        <a:prstGeom prst="rect">
+                          <a:avLst/>
+                        </a:prstGeom>
+                        <a:solidFill>
+                          <a:prstClr val="white"/>
+                        </a:solidFill>
+                        <a:ln>
+                          <a:noFill/>
+                        </a:ln>
+                      </wps:spPr>
+                      <wps:txbx>
+                        <w:txbxContent>
+                          <w:p>
+                            <w:pPr>
+                              <w:pStyle w:val="a5"/>
+                            </w:pPr>
+                            <w:r>
+                              <w:t xml:space="preserve">Εικόνα </w:t>
+                            </w:r>
+                            <w:fldSimple w:instr=" SEQ Εικόνα \* ARABIC ">
+                              <w:r>
+                                <w:rPr>
+                                  <w:noProof/>
+                                </w:rPr>
+                                <w:t>2</w:t>
+                              </w:r>
+                            </w:fldSimple>
+                            <w:r>
+                              <w:t xml:space="preserve">: </w:t>
+                            </w:r>
+                            <w:r>
+                              <w:t xml:space="preserve">Γνωρίσματα στο </w:t>
+                            </w:r>
+                            <w:proofErr w:type="spellStart"/>
+                            <w:r>
+                              <w:rPr>
+                                <w:lang w:val="en-US"/>
+                              </w:rPr>
+                              <w:t>dataframe</w:t>
+                            </w:r>
+                            <w:proofErr w:type="spellEnd"/>
+                            <w:r>
+                              <w:t xml:space="preserve"> </w:t>
+                            </w:r>
+                            <w:r>
+                              <w:t xml:space="preserve">πριν και μετά το </w:t>
+                            </w:r>
+                            <w:r>
+                              <w:rPr>
+                                <w:lang w:val="en-US"/>
+                              </w:rPr>
+                              <w:t>drop</w:t>
+                            </w:r>
+                          </w:p>
+                        </w:txbxContent>
+                      </wps:txbx>
+                      <wps:bodyPr rot="0" spcFirstLastPara="0" vertOverflow="overflow" horzOverflow="overflow" vert="horz" wrap="square" lIns="0" tIns="0" rIns="0" bIns="0" numCol="1" spcCol="0" rtlCol="0" fromWordArt="0" anchor="t" anchorCtr="0" forceAA="0" compatLnSpc="1">
+                        <a:prstTxWarp prst="textNoShape">
+                          <a:avLst/>
+                        </a:prstTxWarp>
+                        <a:spAutoFit/>
+                      </wps:bodyPr>
+                    </wps:wsp>
+                  </a:graphicData>
+                </a:graphic>
+              </wp:anchor>
+            </w:drawing>
+          </mc:Choice>
+          <mc:Fallback>
+            <w:pict>
+              <v:shape w14:anchorId="171F4C77" id="Πλαίσιο κειμένου 4" o:spid="_x0000_s1027" type="#_x0000_t202" style="position:absolute;margin-left:-83.35pt;margin-top:94.25pt;width:581.7pt;height:.05pt;z-index:251663360;visibility:visible;mso-wrap-style:square;mso-wrap-distance-left:9pt;mso-wrap-distance-top:0;mso-wrap-distance-right:9pt;mso-wrap-distance-bottom:0;mso-position-horizontal:absolute;mso-position-horizontal-relative:text;mso-position-vertical:absolute;mso-position-vertical-relative:text;v-text-anchor:top" o:gfxdata="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" stroked="f">
+                <v:textbox style="mso-fit-shape-to-text:t" inset="0,0,0,0">
+                  <w:txbxContent>
+                    <w:p>
+                      <w:pPr>
+                        <w:pStyle w:val="a5"/>
+                      </w:pPr>
+                      <w:r>
+                        <w:t xml:space="preserve">Εικόνα </w:t>
+                      </w:r>
+                      <w:fldSimple w:instr=" SEQ Εικόνα \* ARABIC ">
+                        <w:r>
+                          <w:rPr>
+                            <w:noProof/>
+                          </w:rPr>
+                          <w:t>2</w:t>
+                        </w:r>
+                      </w:fldSimple>
+                      <w:r>
+                        <w:t xml:space="preserve">: </w:t>
+                      </w:r>
+                      <w:r>
+                        <w:t xml:space="preserve">Γνωρίσματα στο </w:t>
+                      </w:r>
+                      <w:proofErr w:type="spellStart"/>
+                      <w:r>
+                        <w:rPr>
+                          <w:lang w:val="en-US"/>
+                        </w:rPr>
+                        <w:t>dataframe</w:t>
+                      </w:r>
+                      <w:proofErr w:type="spellEnd"/>
+                      <w:r>
+                        <w:t xml:space="preserve"> </w:t>
+                      </w:r>
+                      <w:r>
+                        <w:t xml:space="preserve">πριν και μετά το </w:t>
+                      </w:r>
+                      <w:r>
+                        <w:rPr>
+                          <w:lang w:val="en-US"/>
+                        </w:rPr>
+                        <w:t>drop</w:t>
+                      </w:r>
+                    </w:p>
+                  </w:txbxContent>
+                </v:textbox>
+                <w10:wrap type="topAndBottom"/>
+              </v:shape>
+            </w:pict>
+          </mc:Fallback>
+        </mc:AlternateContent>
+      </w:r>
+      <w:r>
+        <w:rPr>
+          <w:lang w:val="en-US"/>
+        </w:rPr>
+        <w:drawing>
+          <wp:anchor distT="0" distB="0" distL="114300" distR="114300" simplePos="0" relativeHeight="251661312" behindDoc="0" locked="0" layoutInCell="1" allowOverlap="1" wp14:anchorId="100AD514" wp14:editId="1A42F9D0">
+            <wp:simplePos x="0" y="0"/>
+            <wp:positionH relativeFrom="margin">
+              <wp:align>center</wp:align>
+            </wp:positionH>
+            <wp:positionV relativeFrom="paragraph">
+              <wp:posOffset>340360</wp:posOffset>
+            </wp:positionV>
+            <wp:extent cx="7387590" cy="800048"/>
+            <wp:effectExtent l="0" t="0" r="3810" b="635"/>
+            <wp:wrapTopAndBottom/>
+            <wp:docPr id="3" name="Εικόνα 3"/>
+            <wp:cNvGraphicFramePr>
+              <a:graphicFrameLocks xmlns:a="http://schemas.openxmlformats.org/drawingml/2006/main" noChangeAspect="1"/>
+            </wp:cNvGraphicFramePr>
+            <a:graphic xmlns:a="http://schemas.openxmlformats.org/drawingml/2006/main">
+              <a:graphicData uri="http://schemas.openxmlformats.org/drawingml/2006/picture">
+                <pic:pic xmlns:pic="http://schemas.openxmlformats.org/drawingml/2006/picture">
+                  <pic:nvPicPr>
+                    <pic:cNvPr id="1" name=""/>
+                    <pic:cNvPicPr/>
+                  </pic:nvPicPr>
+                  <pic:blipFill>
+                    <a:blip r:embed="rId7">
+                      <a:extLst>
+                        <a:ext uri="{28A0092B-C50C-407E-A947-70E740481C1C}">
+                          <a14:useLocalDpi xmlns:a14="http://schemas.microsoft.com/office/drawing/2010/main" val="0"/>
+                        </a:ext>
+                      </a:extLst>
+                    </a:blip>
+                    <a:stretch>
+                      <a:fillRect/>
+                    </a:stretch>
+                  </pic:blipFill>
+                  <pic:spPr>
+                    <a:xfrm>
+                      <a:off x="0" y="0"/>
+                      <a:ext cx="7387590" cy="800048"/>
+                    </a:xfrm>
+                    <a:prstGeom prst="rect">
+                      <a:avLst/>
+                    </a:prstGeom>
+                  </pic:spPr>
+                </pic:pic>
+              </a:graphicData>
+            </a:graphic>
+            <wp14:sizeRelH relativeFrom="margin">
+              <wp14:pctWidth>0</wp14:pctWidth>
+            </wp14:sizeRelH>
+            <wp14:sizeRelV relativeFrom="margin">
+              <wp14:pctHeight>0</wp14:pctHeight>
+            </wp14:sizeRelV>
+          </wp:anchor>
+        </w:drawing>
+      </w:r>
+      <w:r>
+        <w:rPr>
+          <w:b/>
+          <w:bCs/>
+          <w:u w:val="single"/>
+        </w:rPr>
+        <w:t>Αποτελέσματα:</w:t>
+      </w:r>
+    </w:p>
+    <w:p>
+      <w:pPr>
+        <w:rPr>
+          <w:lang w:val="en-US"/>
+        </w:rPr>
+      </w:pPr>
+    </w:p>
+    <w:p>
+      <w:pPr>
+        <w:pStyle w:val="4"/>
+        <w:rPr>
+          <w:i w:val="0"/>
+          <w:iCs w:val="0"/>
+          <w:sz w:val="26"/>
+          <w:szCs w:val="26"/>
+          <w:u w:val="single"/>
+        </w:rPr>
+      </w:pPr>
+      <w:r>
+        <w:rPr>
+          <w:i w:val="0"/>
+          <w:iCs w:val="0"/>
+          <w:sz w:val="26"/>
+          <w:szCs w:val="26"/>
+          <w:u w:val="single"/>
+        </w:rPr>
+        <w:t>Ερώτημα</w:t>
+      </w:r>
+      <w:r>
+        <w:rPr>
+          <w:i w:val="0"/>
+          <w:iCs w:val="0"/>
+          <w:sz w:val="26"/>
+          <w:szCs w:val="26"/>
+          <w:u w:val="single"/>
+        </w:rPr>
+        <w:t xml:space="preserve"> Β</w:t>
+      </w:r>
+      <w:r>
+        <w:rPr>
+          <w:i w:val="0"/>
+          <w:iCs w:val="0"/>
+          <w:sz w:val="26"/>
+          <w:szCs w:val="26"/>
+          <w:u w:val="single"/>
+        </w:rPr>
+        <w:t>2</w:t>
+      </w:r>
+    </w:p>
+    <w:p>
+      <w:r>
+        <w:t xml:space="preserve">Σε αυτή την περίπτωση επιλέγουμε να μην διαγράψουμε τις στήλες, αλλά να συμπληρώσουμε τις ελλιπείς τιμές. </w:t>
+      </w:r>
+      <w:r>
+        <w:t xml:space="preserve">Δημιουργούμε αρχικά τη συνάρτηση </w:t>
+      </w:r>
+      <w:proofErr w:type="spellStart"/>
+      <w:r>
+        <w:rPr>
+          <w:b/>
+          <w:bCs/>
+          <w:i/>
+          <w:iCs/>
+          <w:lang w:val="en-US"/>
+        </w:rPr>
+        <w:t>exerciseB</w:t>
+      </w:r>
+      <w:proofErr w:type="spellEnd"/>
+      <w:r>
+        <w:rPr>
+          <w:b/>
+          <w:bCs/>
+          <w:i/>
+          <w:iCs/>
+        </w:rPr>
+        <w:t>_2</w:t>
+      </w:r>
+      <w:r>
+        <w:t xml:space="preserve">. </w:t>
+      </w:r>
+      <w:r>
+        <w:t>Για</w:t>
+      </w:r>
+      <w:r>
+        <w:t xml:space="preserve"> το </w:t>
+      </w:r>
+      <w:r>
+        <w:t>“</w:t>
+      </w:r>
+      <w:proofErr w:type="spellStart"/>
+      <w:r>
+        <w:rPr>
+          <w:lang w:val="en-US"/>
+        </w:rPr>
+        <w:t>bmi</w:t>
+      </w:r>
+      <w:proofErr w:type="spellEnd"/>
+      <w:r>
+        <w:t xml:space="preserve">” </w:t>
+      </w:r>
+      <w:r>
+        <w:t xml:space="preserve">υπολογίζουμε το μέσο όρο των τιμών του γνωρίσματος από τα άλλα παραδείγματα και στη συνέχεια συμπληρώνουμε τις κενές τιμές με τη μέθοδο </w:t>
+      </w:r>
+      <w:proofErr w:type="spellStart"/>
+      <w:r>
+        <w:rPr>
+          <w:b/>
+          <w:bCs/>
+          <w:i/>
+          <w:iCs/>
+          <w:lang w:val="en-US"/>
+        </w:rPr>
+        <w:t>fillna</w:t>
+      </w:r>
+      <w:proofErr w:type="spellEnd"/>
+      <w:r>
+        <w:t xml:space="preserve">. Αντιθέτως, για το </w:t>
+      </w:r>
+      <w:r>
+        <w:t>“</w:t>
+      </w:r>
+      <w:r>
+        <w:rPr>
+          <w:lang w:val="en-US"/>
+        </w:rPr>
+        <w:t>smoking</w:t>
+      </w:r>
+      <w:r>
+        <w:t xml:space="preserve"> </w:t>
+      </w:r>
+      <w:r>
+        <w:rPr>
+          <w:lang w:val="en-US"/>
+        </w:rPr>
+        <w:t>status</w:t>
+      </w:r>
+      <w:r>
+        <w:t>”</w:t>
+      </w:r>
+      <w:r>
+        <w:t>, δεν μπορούμε να υπολογίσουμε το μέσο όρο των διακριτών τιμών που θέσαμε, καθώς οι τιμές αυτές δεν έχουν κάποια φυσική σημασία, αλλά αντιστοιχούν σε αλφαριθμητικά. Επομένως, επιλέγουμε να συμπληρώσουμε τις ελλιπείς τιμές με εκείνη την τιμή που έχει τη μεγαλύτερη συχνότητα εμφάνισης στο γνώρισμα.</w:t>
+      </w:r>
+    </w:p>
+    <w:p>
+      <w:r>
+        <w:t xml:space="preserve">Στο τερματικό εμφανίζουμε τη μέση τιμή </w:t>
+      </w:r>
+      <w:r>
+        <w:t>“</w:t>
+      </w:r>
+      <w:proofErr w:type="spellStart"/>
+      <w:r>
+        <w:rPr>
+          <w:lang w:val="en-US"/>
+        </w:rPr>
+        <w:t>bmi</w:t>
+      </w:r>
+      <w:proofErr w:type="spellEnd"/>
+      <w:r>
+        <w:t>”</w:t>
+      </w:r>
+      <w:r>
+        <w:t xml:space="preserve">, καθώς και το πλήθος των </w:t>
+      </w:r>
+      <w:proofErr w:type="spellStart"/>
+      <w:r>
+        <w:rPr>
+          <w:lang w:val="en-US"/>
+        </w:rPr>
+        <w:t>NaN</w:t>
+      </w:r>
+      <w:proofErr w:type="spellEnd"/>
+      <w:r>
+        <w:t xml:space="preserve"> </w:t>
+      </w:r>
+      <w:r>
+        <w:t>τιμών για κάθε γνώρισμα, πριν και μετά το γέμισμα.</w:t>
+      </w:r>
+    </w:p>
+    <w:p>
+      <w:pPr>
+        <w:rPr>
+          <w:b/>
+          <w:bCs/>
+          <w:u w:val="single"/>
+        </w:rPr>
+      </w:pPr>
+      <w:r>
+        <w:rPr>
+          <w:b/>
+          <w:bCs/>
+          <w:u w:val="single"/>
+        </w:rPr>
+        <w:t>Αποτελέσματα:</w:t>
+      </w:r>
+    </w:p>
+    <w:p>
+      <w:pPr>
+        <w:keepNext/>
+      </w:pPr>
+      <w:r>
+        <w:rPr>
+          <w:rFonts w:asciiTheme="majorHAnsi" w:eastAsiaTheme="majorEastAsia" w:hAnsiTheme="majorHAnsi" w:cstheme="majorBidi"/>
+          <w:color w:val="2F5496" w:themeColor="accent1" w:themeShade="BF"/>
+          <w:sz w:val="26"/>
+          <w:szCs w:val="26"/>
+        </w:rPr>
+        <w:lastRenderedPageBreak/>
+        <w:drawing>
+          <wp:anchor distT="0" distB="0" distL="114300" distR="114300" simplePos="0" relativeHeight="251664384" behindDoc="0" locked="0" layoutInCell="1" allowOverlap="1" wp14:anchorId="18E79517" wp14:editId="2153998F">
+            <wp:simplePos x="0" y="0"/>
+            <wp:positionH relativeFrom="column">
+              <wp:posOffset>0</wp:posOffset>
+            </wp:positionH>
+            <wp:positionV relativeFrom="paragraph">
+              <wp:posOffset>0</wp:posOffset>
+            </wp:positionV>
+            <wp:extent cx="3067478" cy="2143424"/>
+            <wp:effectExtent l="0" t="0" r="0" b="9525"/>
+            <wp:wrapTopAndBottom/>
+            <wp:docPr id="5" name="Εικόνα 5"/>
+            <wp:cNvGraphicFramePr>
+              <a:graphicFrameLocks xmlns:a="http://schemas.openxmlformats.org/drawingml/2006/main" noChangeAspect="1"/>
+            </wp:cNvGraphicFramePr>
+            <a:graphic xmlns:a="http://schemas.openxmlformats.org/drawingml/2006/main">
+              <a:graphicData uri="http://schemas.openxmlformats.org/drawingml/2006/picture">
+                <pic:pic xmlns:pic="http://schemas.openxmlformats.org/drawingml/2006/picture">
+                  <pic:nvPicPr>
+                    <pic:cNvPr id="1" name=""/>
+                    <pic:cNvPicPr/>
+                  </pic:nvPicPr>
+                  <pic:blipFill>
+                    <a:blip r:embed="rId8">
+                      <a:extLst>
+                        <a:ext uri="{28A0092B-C50C-407E-A947-70E740481C1C}">
+                          <a14:useLocalDpi xmlns:a14="http://schemas.microsoft.com/office/drawing/2010/main" val="0"/>
+                        </a:ext>
+                      </a:extLst>
+                    </a:blip>
+                    <a:stretch>
+                      <a:fillRect/>
+                    </a:stretch>
+                  </pic:blipFill>
+                  <pic:spPr>
+                    <a:xfrm>
+                      <a:off x="0" y="0"/>
+                      <a:ext cx="3067478" cy="2143424"/>
+                    </a:xfrm>
+                    <a:prstGeom prst="rect">
+                      <a:avLst/>
+                    </a:prstGeom>
+                  </pic:spPr>
+                </pic:pic>
+              </a:graphicData>
+            </a:graphic>
+          </wp:anchor>
+        </w:drawing>
+      </w:r>
+    </w:p>
+    <w:p>
+      <w:pPr>
+        <w:pStyle w:val="a5"/>
+      </w:pPr>
+      <w:r>
+        <w:t xml:space="preserve">Εικόνα </w:t>
+      </w:r>
+      <w:fldSimple w:instr=" SEQ Εικόνα \* ARABIC ">
+        <w:r>
+          <w:rPr>
+            <w:noProof/>
+          </w:rPr>
+          <w:t>3</w:t>
+        </w:r>
+      </w:fldSimple>
+      <w:r>
+        <w:t xml:space="preserve">:Πλήθος </w:t>
+      </w:r>
+      <w:proofErr w:type="spellStart"/>
+      <w:r>
+        <w:rPr>
+          <w:lang w:val="en-US"/>
+        </w:rPr>
+        <w:t>NaN</w:t>
+      </w:r>
+      <w:proofErr w:type="spellEnd"/>
+      <w:r>
+        <w:t xml:space="preserve"> </w:t>
+      </w:r>
+      <w:r>
+        <w:t>τιμών πριν και μετά το</w:t>
+      </w:r>
+      <w:r>
+        <w:t xml:space="preserve"> </w:t>
+      </w:r>
+      <w:proofErr w:type="spellStart"/>
+      <w:r>
+        <w:rPr>
+          <w:lang w:val="en-US"/>
+        </w:rPr>
+        <w:t>fillna</w:t>
+      </w:r>
+      <w:proofErr w:type="spellEnd"/>
+    </w:p>
+    <w:p/>
+    <w:p>
+      <w:pPr>
+        <w:pStyle w:val="4"/>
+        <w:rPr>
+          <w:i w:val="0"/>
+          <w:iCs w:val="0"/>
+          <w:sz w:val="26"/>
+          <w:szCs w:val="26"/>
+          <w:u w:val="single"/>
+        </w:rPr>
+      </w:pPr>
+      <w:r>
+        <w:rPr>
+          <w:i w:val="0"/>
+          <w:iCs w:val="0"/>
+          <w:sz w:val="26"/>
+          <w:szCs w:val="26"/>
+          <w:u w:val="single"/>
+        </w:rPr>
+        <w:t>Ερώτημα</w:t>
+      </w:r>
+      <w:r>
+        <w:rPr>
+          <w:i w:val="0"/>
+          <w:iCs w:val="0"/>
+          <w:sz w:val="26"/>
+          <w:szCs w:val="26"/>
+          <w:u w:val="single"/>
+        </w:rPr>
+        <w:t xml:space="preserve"> Β</w:t>
+      </w:r>
+      <w:r>
+        <w:rPr>
+          <w:i w:val="0"/>
+          <w:iCs w:val="0"/>
+          <w:sz w:val="26"/>
+          <w:szCs w:val="26"/>
+          <w:u w:val="single"/>
+        </w:rPr>
+        <w:t>3</w:t>
+      </w:r>
+    </w:p>
+    <w:p>
+      <w:pPr>
+        <w:rPr>
+          <w:lang w:val="en-US"/>
+        </w:rPr>
+      </w:pPr>
+      <w:r>
+        <w:t xml:space="preserve">Σε αυτό το ερώτημα αξιοποιούμε το γραμμικό μοντέλο </w:t>
+      </w:r>
+      <w:proofErr w:type="spellStart"/>
+      <w:r>
+        <w:rPr>
+          <w:b/>
+          <w:bCs/>
+          <w:i/>
+          <w:iCs/>
+          <w:lang w:val="en-US"/>
+        </w:rPr>
+        <w:t>LinearRegression</w:t>
+      </w:r>
+      <w:proofErr w:type="spellEnd"/>
+      <w:r>
+        <w:t xml:space="preserve"> </w:t>
+      </w:r>
+      <w:r>
+        <w:t xml:space="preserve">της βιβλιοθήκης </w:t>
+      </w:r>
+      <w:proofErr w:type="spellStart"/>
+      <w:r>
+        <w:rPr>
+          <w:b/>
+          <w:bCs/>
+          <w:i/>
+          <w:iCs/>
+          <w:lang w:val="en-US"/>
+        </w:rPr>
+        <w:t>sklearn</w:t>
+      </w:r>
+      <w:proofErr w:type="spellEnd"/>
+      <w:r>
+        <w:t>.</w:t>
+      </w:r>
+      <w:r>
+        <w:t xml:space="preserve"> Δημιουργούμε αρχικά τη συνάρτηση </w:t>
+      </w:r>
+      <w:proofErr w:type="spellStart"/>
+      <w:r>
+        <w:rPr>
+          <w:lang w:val="en-US"/>
+        </w:rPr>
+        <w:t>exerciseB</w:t>
+      </w:r>
+      <w:proofErr w:type="spellEnd"/>
+      <w:r>
+        <w:t>_3</w:t>
+      </w:r>
+      <w:r>
+        <w:t xml:space="preserve">, εντός της οποίας δημιουργούμε, αρχικά, ένα στιγμιότυπο της κλάσης </w:t>
+      </w:r>
+      <w:proofErr w:type="spellStart"/>
+      <w:r>
+        <w:rPr>
+          <w:b/>
+          <w:bCs/>
+          <w:i/>
+          <w:iCs/>
+          <w:lang w:val="en-US"/>
+        </w:rPr>
+        <w:t>LinearRegression</w:t>
+      </w:r>
+      <w:proofErr w:type="spellEnd"/>
+      <w:r>
+        <w:rPr>
+          <w:b/>
+          <w:bCs/>
+          <w:i/>
+          <w:iCs/>
+        </w:rPr>
+        <w:t xml:space="preserve"> </w:t>
+      </w:r>
+      <w:r>
+        <w:t xml:space="preserve">με σκοπό να υπολογίσουμε τις </w:t>
+      </w:r>
+      <w:proofErr w:type="spellStart"/>
+      <w:r>
+        <w:rPr>
+          <w:lang w:val="en-US"/>
+        </w:rPr>
+        <w:t>NaN</w:t>
+      </w:r>
+      <w:proofErr w:type="spellEnd"/>
+      <w:r>
+        <w:t xml:space="preserve"> </w:t>
+      </w:r>
+      <w:r>
+        <w:t xml:space="preserve">τιμές του </w:t>
+      </w:r>
+      <w:r>
+        <w:t>“</w:t>
+      </w:r>
+      <w:proofErr w:type="spellStart"/>
+      <w:r>
+        <w:rPr>
+          <w:lang w:val="en-US"/>
+        </w:rPr>
+        <w:t>bmi</w:t>
+      </w:r>
+      <w:proofErr w:type="spellEnd"/>
+      <w:r>
+        <w:t>”.</w:t>
+      </w:r>
+      <w:r>
+        <w:t xml:space="preserve"> </w:t>
+      </w:r>
+      <w:r>
+        <w:t xml:space="preserve">Στη συνέχεια, διαχωρίζουμε το </w:t>
+      </w:r>
+      <w:proofErr w:type="spellStart"/>
+      <w:r>
+        <w:rPr>
+          <w:lang w:val="en-US"/>
+        </w:rPr>
+        <w:t>dataframe</w:t>
+      </w:r>
+      <w:proofErr w:type="spellEnd"/>
+      <w:r>
+        <w:t xml:space="preserve"> </w:t>
+      </w:r>
+      <w:r>
+        <w:t xml:space="preserve">σε δύο </w:t>
+      </w:r>
+      <w:proofErr w:type="spellStart"/>
+      <w:r>
+        <w:rPr>
+          <w:lang w:val="en-US"/>
+        </w:rPr>
+        <w:t>dataframes</w:t>
+      </w:r>
+      <w:proofErr w:type="spellEnd"/>
+      <w:r>
+        <w:t xml:space="preserve">. </w:t>
+      </w:r>
+      <w:r>
+        <w:t>Το πρώτο περιέχει όλα τα παραδείγματα, εκτός αυτών που έχουν ελλιπείς τιμές, χωρίς να περιλαμβάνει τ</w:t>
+      </w:r>
+      <w:r>
+        <w:t>η</w:t>
+      </w:r>
+      <w:r>
+        <w:t xml:space="preserve"> στήλ</w:t>
+      </w:r>
+      <w:r>
+        <w:t>η</w:t>
+      </w:r>
+      <w:r>
+        <w:t xml:space="preserve"> </w:t>
+      </w:r>
+      <w:r>
+        <w:t>“</w:t>
+      </w:r>
+      <w:proofErr w:type="spellStart"/>
+      <w:r>
+        <w:rPr>
+          <w:lang w:val="en-US"/>
+        </w:rPr>
+        <w:t>bmi</w:t>
+      </w:r>
+      <w:proofErr w:type="spellEnd"/>
+      <w:r>
+        <w:t xml:space="preserve">”, </w:t>
+      </w:r>
+      <w:r>
+        <w:t>λόγω των ελλιπών τιμών τ</w:t>
+      </w:r>
+      <w:r>
+        <w:t>η</w:t>
+      </w:r>
+      <w:r>
+        <w:t xml:space="preserve">ς, τη στήλη </w:t>
+      </w:r>
+      <w:r>
+        <w:t>“</w:t>
+      </w:r>
+      <w:r>
+        <w:rPr>
+          <w:lang w:val="en-US"/>
+        </w:rPr>
+        <w:t>stroke</w:t>
+      </w:r>
+      <w:r>
+        <w:t xml:space="preserve">”, </w:t>
+      </w:r>
+      <w:r>
+        <w:t xml:space="preserve">καθώς αποτελεί την κλάση και τη στήλη </w:t>
+      </w:r>
+      <w:r>
+        <w:t>“</w:t>
+      </w:r>
+      <w:r>
+        <w:rPr>
+          <w:lang w:val="en-US"/>
+        </w:rPr>
+        <w:t>id</w:t>
+      </w:r>
+      <w:r>
+        <w:t>”</w:t>
+      </w:r>
+      <w:r>
+        <w:t>, η οποία δεν περιέχει κάποια ουσιαστική πληροφορία. Στο δεύτερο τοποθετούμε όλα τα παραδείγματα</w:t>
+      </w:r>
+      <w:r>
+        <w:t>, εκτός αυτών που έχουν ελλιπείς τιμές,</w:t>
+      </w:r>
+      <w:r>
+        <w:t xml:space="preserve"> και περιλαμβάνουμε μόνο τη στήλη </w:t>
+      </w:r>
+      <w:r>
+        <w:t>“</w:t>
+      </w:r>
+      <w:proofErr w:type="spellStart"/>
+      <w:r>
+        <w:rPr>
+          <w:lang w:val="en-US"/>
+        </w:rPr>
+        <w:t>bmi</w:t>
+      </w:r>
+      <w:proofErr w:type="spellEnd"/>
+      <w:r>
+        <w:t>”</w:t>
+      </w:r>
+      <w:r>
+        <w:t xml:space="preserve">. Διαχωρίζουμε τα ανωτέρω δεδομένα σε </w:t>
+      </w:r>
+      <w:proofErr w:type="spellStart"/>
+      <w:r>
+        <w:rPr>
+          <w:lang w:val="en-US"/>
+        </w:rPr>
+        <w:t>dataframes</w:t>
+      </w:r>
+      <w:proofErr w:type="spellEnd"/>
+      <w:r>
+        <w:t xml:space="preserve"> </w:t>
+      </w:r>
+      <w:r>
+        <w:t xml:space="preserve">για εκπαίδευση και </w:t>
+      </w:r>
+      <w:proofErr w:type="spellStart"/>
+      <w:r>
+        <w:rPr>
+          <w:lang w:val="en-US"/>
+        </w:rPr>
+        <w:t>dataframes</w:t>
+      </w:r>
+      <w:proofErr w:type="spellEnd"/>
+      <w:r>
+        <w:t xml:space="preserve"> </w:t>
+      </w:r>
+      <w:r>
+        <w:t xml:space="preserve">για τα </w:t>
+      </w:r>
+      <w:r>
+        <w:rPr>
+          <w:lang w:val="en-US"/>
+        </w:rPr>
+        <w:t>tests</w:t>
+      </w:r>
+      <w:r>
+        <w:t xml:space="preserve"> με </w:t>
+      </w:r>
+      <w:r>
+        <w:t>αναλογία</w:t>
+      </w:r>
+      <w:r>
+        <w:t xml:space="preserve"> 90%-10%.</w:t>
+      </w:r>
+      <w:r>
+        <w:t xml:space="preserve"> Εκπαιδεύουμε το μοντέλο καλώντας τη μέθοδο </w:t>
+      </w:r>
+      <w:r>
+        <w:rPr>
+          <w:b/>
+          <w:bCs/>
+          <w:i/>
+          <w:iCs/>
+          <w:lang w:val="en-US"/>
+        </w:rPr>
+        <w:t>fit</w:t>
+      </w:r>
+      <w:r>
+        <w:t xml:space="preserve"> με τα </w:t>
+      </w:r>
+      <w:r>
+        <w:rPr>
+          <w:lang w:val="en-US"/>
+        </w:rPr>
+        <w:t>training</w:t>
+      </w:r>
+      <w:r>
+        <w:t xml:space="preserve"> </w:t>
+      </w:r>
+      <w:r>
+        <w:rPr>
+          <w:lang w:val="en-US"/>
+        </w:rPr>
+        <w:t>data</w:t>
+      </w:r>
+      <w:r>
+        <w:t xml:space="preserve">. Τέλος, δημιουργούμε ένα </w:t>
+      </w:r>
+      <w:proofErr w:type="spellStart"/>
+      <w:r>
+        <w:rPr>
+          <w:lang w:val="en-US"/>
+        </w:rPr>
+        <w:t>dataframe</w:t>
+      </w:r>
+      <w:proofErr w:type="spellEnd"/>
+      <w:r>
+        <w:t xml:space="preserve"> </w:t>
+      </w:r>
+      <w:r>
+        <w:t xml:space="preserve">που περιέχει όλα τα παραδείγματα με ελλιπείς τιμές στο </w:t>
+      </w:r>
+      <w:r>
+        <w:t>“</w:t>
+      </w:r>
+      <w:proofErr w:type="spellStart"/>
+      <w:r>
+        <w:rPr>
+          <w:lang w:val="en-US"/>
+        </w:rPr>
+        <w:t>bmi</w:t>
+      </w:r>
+      <w:proofErr w:type="spellEnd"/>
+      <w:r>
+        <w:t xml:space="preserve">” </w:t>
+      </w:r>
+      <w:r>
+        <w:t>και χρησιμοποιούμε για προβλέψουμε τις τιμές αυτές.</w:t>
+      </w:r>
+      <w:r>
+        <w:t xml:space="preserve"> </w:t>
+      </w:r>
+      <w:r>
+        <w:t xml:space="preserve">Συμπληρώνουμε τις προβλεπόμενες τιμές στο αρχικό μας </w:t>
+      </w:r>
+      <w:proofErr w:type="spellStart"/>
+      <w:r>
+        <w:rPr>
+          <w:lang w:val="en-US"/>
+        </w:rPr>
+        <w:t>dataframe</w:t>
+      </w:r>
+      <w:proofErr w:type="spellEnd"/>
+      <w:r>
+        <w:rPr>
+          <w:lang w:val="en-US"/>
+        </w:rPr>
+        <w:t>.</w:t>
+      </w:r>
+    </w:p>
+    <w:p>
+      <w:r>
+        <w:t xml:space="preserve">Για να υπολογίσουμε τις ελλιπείς τιμές του </w:t>
+      </w:r>
+      <w:r>
+        <w:t>“</w:t>
+      </w:r>
+      <w:r>
+        <w:rPr>
+          <w:lang w:val="en-US"/>
+        </w:rPr>
+        <w:t>smoking</w:t>
+      </w:r>
+      <w:r>
+        <w:t xml:space="preserve"> </w:t>
+      </w:r>
+      <w:r>
+        <w:rPr>
+          <w:lang w:val="en-US"/>
+        </w:rPr>
+        <w:t>status</w:t>
+      </w:r>
+      <w:r>
+        <w:t xml:space="preserve">”, </w:t>
+      </w:r>
+      <w:r>
+        <w:t xml:space="preserve">ακολουθούμε παρόμοια μέθοδο, με μόνη διαφορά ότι χρησιμοποιούμε </w:t>
+      </w:r>
+      <w:r>
+        <w:t xml:space="preserve">το μοντέλο </w:t>
+      </w:r>
+      <w:proofErr w:type="spellStart"/>
+      <w:r>
+        <w:rPr>
+          <w:b/>
+          <w:bCs/>
+          <w:i/>
+          <w:iCs/>
+          <w:lang w:val="en-US"/>
+        </w:rPr>
+        <w:t>LogisticRegression</w:t>
+      </w:r>
+      <w:proofErr w:type="spellEnd"/>
+      <w:r>
+        <w:t>, καθώς οι τιμές του γνωρίσματος αυτού είναι διακριτές, που αντιστοιχούν σε αλφαριθμητικά.</w:t>
+      </w:r>
+    </w:p>
+    <w:p>
+      <w:r>
+        <w:t xml:space="preserve">Στο τερματικό εμφανίζονται το πλήθος των </w:t>
+      </w:r>
+      <w:proofErr w:type="spellStart"/>
+      <w:r>
+        <w:rPr>
+          <w:lang w:val="en-US"/>
+        </w:rPr>
+        <w:t>NaN</w:t>
+      </w:r>
+      <w:proofErr w:type="spellEnd"/>
+      <w:r>
+        <w:t xml:space="preserve"> </w:t>
+      </w:r>
+      <w:r>
+        <w:t xml:space="preserve">τιμών για τα δύο γνωρίσματα πριν και μετά την αξιοποίηση των μοντέλων για τον υπολογισμό των τιμών αυτών. Επίσης, δίνεται η δυνατότητα να τυπώσουμε τις προβλεπόμενες τιμές για το </w:t>
+      </w:r>
+      <w:r>
+        <w:t>“</w:t>
+      </w:r>
+      <w:proofErr w:type="spellStart"/>
+      <w:r>
+        <w:rPr>
+          <w:lang w:val="en-US"/>
+        </w:rPr>
+        <w:t>bmi</w:t>
+      </w:r>
+      <w:proofErr w:type="spellEnd"/>
+      <w:r>
+        <w:t>”.</w:t>
+      </w:r>
+    </w:p>
+    <w:p/>
+    <w:p>
+      <w:r>
+        <w:rPr>
+          <w:b/>
+          <w:bCs/>
+          <w:u w:val="single"/>
+        </w:rPr>
+        <w:t>Αποτελέσματα:</w:t>
+      </w:r>
+    </w:p>
+    <w:p>
+      <w:pPr>
+        <w:rPr>
+          <w:lang w:val="en-US"/>
+        </w:rPr>
+      </w:pPr>
+      <w:r>
+        <w:rPr>
+          <w:noProof/>
+        </w:rPr>
+        <w:lastRenderedPageBreak/>
+        <mc:AlternateContent>
+          <mc:Choice Requires="wps">
+            <w:drawing>
+              <wp:anchor distT="0" distB="0" distL="114300" distR="114300" simplePos="0" relativeHeight="251670528" behindDoc="0" locked="0" layoutInCell="1" allowOverlap="1" wp14:anchorId="14E7B284" wp14:editId="572640F1">
+                <wp:simplePos x="0" y="0"/>
+                <wp:positionH relativeFrom="column">
+                  <wp:posOffset>390525</wp:posOffset>
+                </wp:positionH>
+                <wp:positionV relativeFrom="paragraph">
+                  <wp:posOffset>8515350</wp:posOffset>
+                </wp:positionV>
+                <wp:extent cx="3790950" cy="635"/>
+                <wp:effectExtent l="0" t="0" r="0" b="0"/>
+                <wp:wrapTopAndBottom/>
+                <wp:docPr id="9" name="Πλαίσιο κειμένου 9"/>
+                <wp:cNvGraphicFramePr/>
+                <a:graphic xmlns:a="http://schemas.openxmlformats.org/drawingml/2006/main">
+                  <a:graphicData uri="http://schemas.microsoft.com/office/word/2010/wordprocessingShape">
+                    <wps:wsp>
+                      <wps:cNvSpPr txBox="1"/>
+                      <wps:spPr>
+                        <a:xfrm>
+                          <a:off x="0" y="0"/>
+                          <a:ext cx="3790950" cy="635"/>
+                        </a:xfrm>
+                        <a:prstGeom prst="rect">
+                          <a:avLst/>
+                        </a:prstGeom>
+                        <a:solidFill>
+                          <a:prstClr val="white"/>
+                        </a:solidFill>
+                        <a:ln>
+                          <a:noFill/>
+                        </a:ln>
+                      </wps:spPr>
+                      <wps:txbx>
+                        <w:txbxContent>
+                          <w:p>
+                            <w:pPr>
+                              <w:pStyle w:val="a5"/>
+                            </w:pPr>
+                            <w:r>
+                              <w:t xml:space="preserve">Εικόνα </w:t>
+                            </w:r>
+                            <w:fldSimple w:instr=" SEQ Εικόνα \* ARABIC ">
+                              <w:r>
+                                <w:rPr>
+                                  <w:noProof/>
+                                </w:rPr>
+                                <w:t>4</w:t>
+                              </w:r>
+                            </w:fldSimple>
+                            <w:r>
+                              <w:t xml:space="preserve">β: Πλήθος των </w:t>
+                            </w:r>
+                            <w:proofErr w:type="spellStart"/>
+                            <w:r>
+                              <w:rPr>
+                                <w:lang w:val="en-US"/>
+                              </w:rPr>
+                              <w:t>NaN</w:t>
+                            </w:r>
+                            <w:proofErr w:type="spellEnd"/>
+                            <w:r>
+                              <w:t xml:space="preserve"> </w:t>
+                            </w:r>
+                            <w:r>
+                              <w:t xml:space="preserve">τιμών του </w:t>
+                            </w:r>
+                            <w:r>
+                              <w:rPr>
+                                <w:lang w:val="en-US"/>
+                              </w:rPr>
+                              <w:t>smoking</w:t>
+                            </w:r>
+                            <w:r>
+                              <w:t>_</w:t>
+                            </w:r>
+                            <w:r>
+                              <w:rPr>
+                                <w:lang w:val="en-US"/>
+                              </w:rPr>
+                              <w:t>status</w:t>
+                            </w:r>
+                            <w:r>
+                              <w:t xml:space="preserve"> </w:t>
+                            </w:r>
+                            <w:r>
+                              <w:t>πριν και μετά</w:t>
+                            </w:r>
+                          </w:p>
+                        </w:txbxContent>
+                      </wps:txbx>
+                      <wps:bodyPr rot="0" spcFirstLastPara="0" vertOverflow="overflow" horzOverflow="overflow" vert="horz" wrap="square" lIns="0" tIns="0" rIns="0" bIns="0" numCol="1" spcCol="0" rtlCol="0" fromWordArt="0" anchor="t" anchorCtr="0" forceAA="0" compatLnSpc="1">
+                        <a:prstTxWarp prst="textNoShape">
+                          <a:avLst/>
+                        </a:prstTxWarp>
+                        <a:spAutoFit/>
+                      </wps:bodyPr>
+                    </wps:wsp>
+                  </a:graphicData>
+                </a:graphic>
+                <wp14:sizeRelH relativeFrom="margin">
+                  <wp14:pctWidth>0</wp14:pctWidth>
+                </wp14:sizeRelH>
+              </wp:anchor>
+            </w:drawing>
+          </mc:Choice>
+          <mc:Fallback>
+            <w:pict>
+              <v:shape w14:anchorId="14E7B284" id="Πλαίσιο κειμένου 9" o:spid="_x0000_s1028" type="#_x0000_t202" style="position:absolute;margin-left:30.75pt;margin-top:670.5pt;width:298.5pt;height:.05pt;z-index:251670528;visibility:visible;mso-wrap-style:square;mso-width-percent:0;mso-wrap-distance-left:9pt;mso-wrap-distance-top:0;mso-wrap-distance-right:9pt;mso-wrap-distance-bottom:0;mso-position-horizontal:absolute;mso-position-horizontal-relative:text;mso-position-vertical:absolute;mso-position-vertical-relative:text;mso-width-percent:0;mso-width-relative:margin;v-text-anchor:top" o:gfxdata="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" stroked="f">
+                <v:textbox style="mso-fit-shape-to-text:t" inset="0,0,0,0">
+                  <w:txbxContent>
+                    <w:p>
+                      <w:pPr>
+                        <w:pStyle w:val="a5"/>
+                      </w:pPr>
+                      <w:r>
+                        <w:t xml:space="preserve">Εικόνα </w:t>
+                      </w:r>
+                      <w:fldSimple w:instr=" SEQ Εικόνα \* ARABIC ">
+                        <w:r>
+                          <w:rPr>
+                            <w:noProof/>
+                          </w:rPr>
+                          <w:t>4</w:t>
+                        </w:r>
+                      </w:fldSimple>
+                      <w:r>
+                        <w:t xml:space="preserve">β: Πλήθος των </w:t>
+                      </w:r>
+                      <w:proofErr w:type="spellStart"/>
+                      <w:r>
+                        <w:rPr>
+                          <w:lang w:val="en-US"/>
+                        </w:rPr>
+                        <w:t>NaN</w:t>
+                      </w:r>
+                      <w:proofErr w:type="spellEnd"/>
+                      <w:r>
+                        <w:t xml:space="preserve"> </w:t>
+                      </w:r>
+                      <w:r>
+                        <w:t xml:space="preserve">τιμών του </w:t>
+                      </w:r>
+                      <w:r>
+                        <w:rPr>
+                          <w:lang w:val="en-US"/>
+                        </w:rPr>
+                        <w:t>smoking</w:t>
+                      </w:r>
+                      <w:r>
+                        <w:t>_</w:t>
+                      </w:r>
+                      <w:r>
+                        <w:rPr>
+                          <w:lang w:val="en-US"/>
+                        </w:rPr>
+                        <w:t>status</w:t>
+                      </w:r>
+                      <w:r>
+                        <w:t xml:space="preserve"> </w:t>
+                      </w:r>
+                      <w:r>
+                        <w:t>πριν και μετά</w:t>
+                      </w:r>
+                    </w:p>
+                  </w:txbxContent>
+                </v:textbox>
+                <w10:wrap type="topAndBottom"/>
+              </v:shape>
+            </w:pict>
+          </mc:Fallback>
+        </mc:AlternateContent>
+      </w:r>
+      <w:r>
+        <w:rPr>
+          <w:lang w:val="en-US"/>
+        </w:rPr>
+        <w:drawing>
+          <wp:anchor distT="0" distB="0" distL="114300" distR="114300" simplePos="0" relativeHeight="251666432" behindDoc="0" locked="0" layoutInCell="1" allowOverlap="1" wp14:anchorId="5EA6B391" wp14:editId="031F5617">
+            <wp:simplePos x="0" y="0"/>
+            <wp:positionH relativeFrom="margin">
+              <wp:posOffset>370205</wp:posOffset>
+            </wp:positionH>
+            <wp:positionV relativeFrom="paragraph">
+              <wp:posOffset>7734300</wp:posOffset>
+            </wp:positionV>
+            <wp:extent cx="3172268" cy="724001"/>
+            <wp:effectExtent l="0" t="0" r="9525" b="0"/>
+            <wp:wrapTopAndBottom/>
+            <wp:docPr id="7" name="Εικόνα 7"/>
+            <wp:cNvGraphicFramePr>
+              <a:graphicFrameLocks xmlns:a="http://schemas.openxmlformats.org/drawingml/2006/main" noChangeAspect="1"/>
+            </wp:cNvGraphicFramePr>
+            <a:graphic xmlns:a="http://schemas.openxmlformats.org/drawingml/2006/main">
+              <a:graphicData uri="http://schemas.openxmlformats.org/drawingml/2006/picture">
+                <pic:pic xmlns:pic="http://schemas.openxmlformats.org/drawingml/2006/picture">
+                  <pic:nvPicPr>
+                    <pic:cNvPr id="1" name=""/>
+                    <pic:cNvPicPr/>
+                  </pic:nvPicPr>
+                  <pic:blipFill>
+                    <a:blip r:embed="rId9">
+                      <a:extLst>
+                        <a:ext uri="{28A0092B-C50C-407E-A947-70E740481C1C}">
+                          <a14:useLocalDpi xmlns:a14="http://schemas.microsoft.com/office/drawing/2010/main" val="0"/>
+                        </a:ext>
+                      </a:extLst>
+                    </a:blip>
+                    <a:stretch>
+                      <a:fillRect/>
+                    </a:stretch>
+                  </pic:blipFill>
+                  <pic:spPr>
+                    <a:xfrm>
+                      <a:off x="0" y="0"/>
+                      <a:ext cx="3172268" cy="724001"/>
+                    </a:xfrm>
+                    <a:prstGeom prst="rect">
+                      <a:avLst/>
+                    </a:prstGeom>
+                  </pic:spPr>
+                </pic:pic>
+              </a:graphicData>
+            </a:graphic>
+            <wp14:sizeRelH relativeFrom="margin">
+              <wp14:pctWidth>0</wp14:pctWidth>
+            </wp14:sizeRelH>
+            <wp14:sizeRelV relativeFrom="margin">
+              <wp14:pctHeight>0</wp14:pctHeight>
+            </wp14:sizeRelV>
+          </wp:anchor>
+        </w:drawing>
+      </w:r>
+      <w:r>
+        <w:rPr>
+          <w:noProof/>
+        </w:rPr>
+        <mc:AlternateContent>
+          <mc:Choice Requires="wps">
+            <w:drawing>
+              <wp:anchor distT="0" distB="0" distL="114300" distR="114300" simplePos="0" relativeHeight="251668480" behindDoc="0" locked="0" layoutInCell="1" allowOverlap="1" wp14:anchorId="5122678B" wp14:editId="616C9200">
+                <wp:simplePos x="0" y="0"/>
+                <wp:positionH relativeFrom="column">
+                  <wp:posOffset>323850</wp:posOffset>
+                </wp:positionH>
+                <wp:positionV relativeFrom="paragraph">
+                  <wp:posOffset>7381875</wp:posOffset>
+                </wp:positionV>
+                <wp:extent cx="4188460" cy="635"/>
+                <wp:effectExtent l="0" t="0" r="0" b="0"/>
+                <wp:wrapTopAndBottom/>
+                <wp:docPr id="8" name="Πλαίσιο κειμένου 8"/>
+                <wp:cNvGraphicFramePr/>
+                <a:graphic xmlns:a="http://schemas.openxmlformats.org/drawingml/2006/main">
+                  <a:graphicData uri="http://schemas.microsoft.com/office/word/2010/wordprocessingShape">
+                    <wps:wsp>
+                      <wps:cNvSpPr txBox="1"/>
+                      <wps:spPr>
+                        <a:xfrm>
+                          <a:off x="0" y="0"/>
+                          <a:ext cx="4188460" cy="635"/>
+                        </a:xfrm>
+                        <a:prstGeom prst="rect">
+                          <a:avLst/>
+                        </a:prstGeom>
+                        <a:solidFill>
+                          <a:prstClr val="white"/>
+                        </a:solidFill>
+                        <a:ln>
+                          <a:noFill/>
+                        </a:ln>
+                      </wps:spPr>
+                      <wps:txbx>
+                        <w:txbxContent>
+                          <w:p>
+                            <w:pPr>
+                              <w:pStyle w:val="a5"/>
+                            </w:pPr>
+                            <w:r>
+                              <w:t xml:space="preserve">Εικόνα </w:t>
+                            </w:r>
+                            <w:fldSimple w:instr=" SEQ Εικόνα \* ARABIC ">
+                              <w:r>
+                                <w:rPr>
+                                  <w:noProof/>
+                                </w:rPr>
+                                <w:t>5</w:t>
+                              </w:r>
+                            </w:fldSimple>
+                            <w:r>
+                              <w:rPr>
+                                <w:lang w:val="en-US"/>
+                              </w:rPr>
+                              <w:t>a</w:t>
+                            </w:r>
+                            <w:r>
+                              <w:t xml:space="preserve">: </w:t>
+                            </w:r>
+                            <w:r>
+                              <w:t xml:space="preserve">Προβλεπόμενα αποτελέσματα </w:t>
+                            </w:r>
+                            <w:proofErr w:type="spellStart"/>
+                            <w:r>
+                              <w:rPr>
+                                <w:lang w:val="en-US"/>
+                              </w:rPr>
+                              <w:t>bmi</w:t>
+                            </w:r>
+                            <w:proofErr w:type="spellEnd"/>
+                            <w:r>
+                              <w:t xml:space="preserve"> </w:t>
+                            </w:r>
+                            <w:r>
+                              <w:t xml:space="preserve">και το πλήθος των </w:t>
+                            </w:r>
+                            <w:proofErr w:type="spellStart"/>
+                            <w:r>
+                              <w:rPr>
+                                <w:lang w:val="en-US"/>
+                              </w:rPr>
+                              <w:t>NaN</w:t>
+                            </w:r>
+                            <w:proofErr w:type="spellEnd"/>
+                            <w:r>
+                              <w:t xml:space="preserve"> </w:t>
+                            </w:r>
+                            <w:r>
+                              <w:t>τιμών πριν και μετά</w:t>
+                            </w:r>
+                          </w:p>
+                        </w:txbxContent>
+                      </wps:txbx>
+                      <wps:bodyPr rot="0" spcFirstLastPara="0" vertOverflow="overflow" horzOverflow="overflow" vert="horz" wrap="square" lIns="0" tIns="0" rIns="0" bIns="0" numCol="1" spcCol="0" rtlCol="0" fromWordArt="0" anchor="t" anchorCtr="0" forceAA="0" compatLnSpc="1">
+                        <a:prstTxWarp prst="textNoShape">
+                          <a:avLst/>
+                        </a:prstTxWarp>
+                        <a:spAutoFit/>
+                      </wps:bodyPr>
+                    </wps:wsp>
+                  </a:graphicData>
+                </a:graphic>
+              </wp:anchor>
+            </w:drawing>
+          </mc:Choice>
+          <mc:Fallback>
+            <w:pict>
+              <v:shape w14:anchorId="5122678B" id="Πλαίσιο κειμένου 8" o:spid="_x0000_s1029" type="#_x0000_t202" style="position:absolute;margin-left:25.5pt;margin-top:581.25pt;width:329.8pt;height:.05pt;z-index:251668480;visibility:visible;mso-wrap-style:square;mso-wrap-distance-left:9pt;mso-wrap-distance-top:0;mso-wrap-distance-right:9pt;mso-wrap-distance-bottom:0;mso-position-horizontal:absolute;mso-position-horizontal-relative:text;mso-position-vertical:absolute;mso-position-vertical-relative:text;v-text-anchor:top" o:gfxdata="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" stroked="f">
+                <v:textbox style="mso-fit-shape-to-text:t" inset="0,0,0,0">
+                  <w:txbxContent>
+                    <w:p>
+                      <w:pPr>
+                        <w:pStyle w:val="a5"/>
+                      </w:pPr>
+                      <w:r>
+                        <w:t xml:space="preserve">Εικόνα </w:t>
+                      </w:r>
+                      <w:fldSimple w:instr=" SEQ Εικόνα \* ARABIC ">
+                        <w:r>
+                          <w:rPr>
+                            <w:noProof/>
+                          </w:rPr>
+                          <w:t>5</w:t>
+                        </w:r>
+                      </w:fldSimple>
+                      <w:r>
+                        <w:rPr>
+                          <w:lang w:val="en-US"/>
+                        </w:rPr>
+                        <w:t>a</w:t>
+                      </w:r>
+                      <w:r>
+                        <w:t xml:space="preserve">: </w:t>
+                      </w:r>
+                      <w:r>
+                        <w:t xml:space="preserve">Προβλεπόμενα αποτελέσματα </w:t>
+                      </w:r>
+                      <w:proofErr w:type="spellStart"/>
+                      <w:r>
+                        <w:rPr>
+                          <w:lang w:val="en-US"/>
+                        </w:rPr>
+                        <w:t>bmi</w:t>
+                      </w:r>
+                      <w:proofErr w:type="spellEnd"/>
+                      <w:r>
+                        <w:t xml:space="preserve"> </w:t>
+                      </w:r>
+                      <w:r>
+                        <w:t xml:space="preserve">και το πλήθος των </w:t>
+                      </w:r>
+                      <w:proofErr w:type="spellStart"/>
+                      <w:r>
+                        <w:rPr>
+                          <w:lang w:val="en-US"/>
+                        </w:rPr>
+                        <w:t>NaN</w:t>
+                      </w:r>
+                      <w:proofErr w:type="spellEnd"/>
+                      <w:r>
+                        <w:t xml:space="preserve"> </w:t>
+                      </w:r>
+                      <w:r>
+                        <w:t>τιμών πριν και μετά</w:t>
+                      </w:r>
+                    </w:p>
+                  </w:txbxContent>
+                </v:textbox>
+                <w10:wrap type="topAndBottom"/>
+              </v:shape>
+            </w:pict>
+          </mc:Fallback>
+        </mc:AlternateContent>
+      </w:r>
+      <w:r>
+        <w:rPr>
+          <w:lang w:val="en-US"/>
+        </w:rPr>
+        <w:drawing>
+          <wp:anchor distT="0" distB="0" distL="114300" distR="114300" simplePos="0" relativeHeight="251665408" behindDoc="0" locked="0" layoutInCell="1" allowOverlap="1" wp14:anchorId="6F103D8E" wp14:editId="41BBF889">
+            <wp:simplePos x="0" y="0"/>
+            <wp:positionH relativeFrom="margin">
+              <wp:posOffset>323850</wp:posOffset>
+            </wp:positionH>
+            <wp:positionV relativeFrom="paragraph">
+              <wp:posOffset>0</wp:posOffset>
+            </wp:positionV>
+            <wp:extent cx="4188460" cy="7324725"/>
+            <wp:effectExtent l="0" t="0" r="2540" b="9525"/>
+            <wp:wrapTopAndBottom/>
+            <wp:docPr id="6" name="Εικόνα 6"/>
+            <wp:cNvGraphicFramePr>
+              <a:graphicFrameLocks xmlns:a="http://schemas.openxmlformats.org/drawingml/2006/main" noChangeAspect="1"/>
+            </wp:cNvGraphicFramePr>
+            <a:graphic xmlns:a="http://schemas.openxmlformats.org/drawingml/2006/main">
+              <a:graphicData uri="http://schemas.openxmlformats.org/drawingml/2006/picture">
+                <pic:pic xmlns:pic="http://schemas.openxmlformats.org/drawingml/2006/picture">
+                  <pic:nvPicPr>
+                    <pic:cNvPr id="1" name=""/>
+                    <pic:cNvPicPr/>
+                  </pic:nvPicPr>
+                  <pic:blipFill>
+                    <a:blip r:embed="rId10">
+                      <a:extLst>
+                        <a:ext uri="{28A0092B-C50C-407E-A947-70E740481C1C}">
+                          <a14:useLocalDpi xmlns:a14="http://schemas.microsoft.com/office/drawing/2010/main" val="0"/>
+                        </a:ext>
+                      </a:extLst>
+                    </a:blip>
+                    <a:stretch>
+                      <a:fillRect/>
+                    </a:stretch>
+                  </pic:blipFill>
+                  <pic:spPr>
+                    <a:xfrm>
+                      <a:off x="0" y="0"/>
+                      <a:ext cx="4188460" cy="7324725"/>
+                    </a:xfrm>
+                    <a:prstGeom prst="rect">
+                      <a:avLst/>
+                    </a:prstGeom>
+                  </pic:spPr>
+                </pic:pic>
+              </a:graphicData>
+            </a:graphic>
+            <wp14:sizeRelH relativeFrom="margin">
+              <wp14:pctWidth>0</wp14:pctWidth>
+            </wp14:sizeRelH>
+            <wp14:sizeRelV relativeFrom="margin">
+              <wp14:pctHeight>0</wp14:pctHeight>
+            </wp14:sizeRelV>
+          </wp:anchor>
+        </w:drawing>
+      </w:r>
+    </w:p>
+    <w:p>
+      <w:pPr>
+        <w:pStyle w:val="4"/>
+        <w:rPr>
+          <w:i w:val="0"/>
+          <w:iCs w:val="0"/>
+          <w:sz w:val="26"/>
+          <w:szCs w:val="26"/>
+          <w:u w:val="single"/>
+        </w:rPr>
+      </w:pPr>
+      <w:r>
+        <w:rPr>
+          <w:i w:val="0"/>
+          <w:iCs w:val="0"/>
+          <w:sz w:val="26"/>
+          <w:szCs w:val="26"/>
+          <w:u w:val="single"/>
+        </w:rPr>
+        <w:lastRenderedPageBreak/>
+        <w:t>Ερώτημα</w:t>
+      </w:r>
+      <w:r>
+        <w:rPr>
+          <w:i w:val="0"/>
+          <w:iCs w:val="0"/>
+          <w:sz w:val="26"/>
+          <w:szCs w:val="26"/>
+          <w:u w:val="single"/>
+        </w:rPr>
+        <w:t xml:space="preserve"> Β</w:t>
+      </w:r>
+      <w:r>
+        <w:rPr>
+          <w:i w:val="0"/>
+          <w:iCs w:val="0"/>
+          <w:sz w:val="26"/>
+          <w:szCs w:val="26"/>
+          <w:u w:val="single"/>
+        </w:rPr>
+        <w:t>4</w:t>
+      </w:r>
+    </w:p>
+    <w:p>
+      <w:r>
+        <w:t xml:space="preserve">Δημιουργούμε τη συνάρτηση </w:t>
+      </w:r>
+      <w:proofErr w:type="spellStart"/>
+      <w:r>
+        <w:rPr>
+          <w:b/>
+          <w:bCs/>
+          <w:i/>
+          <w:iCs/>
+          <w:lang w:val="en-US"/>
+        </w:rPr>
+        <w:t>exerciseB</w:t>
+      </w:r>
+      <w:proofErr w:type="spellEnd"/>
+      <w:r>
+        <w:rPr>
+          <w:b/>
+          <w:bCs/>
+          <w:i/>
+          <w:iCs/>
+        </w:rPr>
+        <w:t>_4</w:t>
+      </w:r>
+      <w:r>
+        <w:t xml:space="preserve">. </w:t>
+      </w:r>
+      <w:r>
+        <w:t>Η διαδικασία που ακολουθούμε σε αυτό το ερώτημα είναι παρόμοιας λογικής με αυτή του ερωτήματος 3 με τις εξής</w:t>
+      </w:r>
+      <w:r>
+        <w:t xml:space="preserve"> </w:t>
+      </w:r>
+      <w:r>
+        <w:t>διαφορές:</w:t>
+      </w:r>
+    </w:p>
+    <w:p>
+      <w:pPr>
+        <w:pStyle w:val="a3"/>
+        <w:numPr>
+          <w:ilvl w:val="0"/>
+          <w:numId w:val="2"/>
+        </w:numPr>
+      </w:pPr>
+      <w:r>
+        <w:t xml:space="preserve">Για τον υπολογισμό των ελλιπών τιμών του </w:t>
+      </w:r>
+      <w:r>
+        <w:t>“</w:t>
+      </w:r>
+      <w:proofErr w:type="spellStart"/>
+      <w:r>
+        <w:rPr>
+          <w:lang w:val="en-US"/>
+        </w:rPr>
+        <w:t>bmi</w:t>
+      </w:r>
+      <w:proofErr w:type="spellEnd"/>
+      <w:r>
+        <w:t xml:space="preserve">” </w:t>
+      </w:r>
+      <w:r>
+        <w:t xml:space="preserve">χρησιμοποιούμε το μοντέλο </w:t>
+      </w:r>
+      <w:proofErr w:type="spellStart"/>
+      <w:r>
+        <w:rPr>
+          <w:b/>
+          <w:bCs/>
+          <w:i/>
+          <w:iCs/>
+          <w:lang w:val="en-US"/>
+        </w:rPr>
+        <w:t>KNeighbors</w:t>
+      </w:r>
+      <w:r>
+        <w:rPr>
+          <w:b/>
+          <w:bCs/>
+          <w:i/>
+          <w:iCs/>
+          <w:lang w:val="en-US"/>
+        </w:rPr>
+        <w:t>Regressor</w:t>
+      </w:r>
+      <w:proofErr w:type="spellEnd"/>
+      <w:r>
+        <w:t xml:space="preserve">, </w:t>
+      </w:r>
+      <w:r>
+        <w:t xml:space="preserve">ενώ για τις ελλιπείς τιμές του </w:t>
+      </w:r>
+      <w:r>
+        <w:t>“</w:t>
+      </w:r>
+      <w:r>
+        <w:rPr>
+          <w:lang w:val="en-US"/>
+        </w:rPr>
+        <w:t>smoking</w:t>
+      </w:r>
+      <w:r>
+        <w:t xml:space="preserve"> </w:t>
+      </w:r>
+      <w:r>
+        <w:rPr>
+          <w:lang w:val="en-US"/>
+        </w:rPr>
+        <w:t>status</w:t>
+      </w:r>
+      <w:r>
+        <w:t xml:space="preserve">” </w:t>
+      </w:r>
+      <w:r>
+        <w:t xml:space="preserve">χρησιμοποιούμε το μοντέλο </w:t>
+      </w:r>
+      <w:proofErr w:type="spellStart"/>
+      <w:r>
+        <w:rPr>
+          <w:b/>
+          <w:bCs/>
+          <w:i/>
+          <w:iCs/>
+          <w:lang w:val="en-US"/>
+        </w:rPr>
+        <w:t>KNeighborsClassifier</w:t>
+      </w:r>
+      <w:proofErr w:type="spellEnd"/>
+      <w:r>
+        <w:t>.</w:t>
+      </w:r>
+    </w:p>
+    <w:p>
+      <w:pPr>
+        <w:pStyle w:val="a3"/>
+        <w:numPr>
+          <w:ilvl w:val="0"/>
+          <w:numId w:val="2"/>
+        </w:numPr>
+      </w:pPr>
+      <w:r>
+        <w:t xml:space="preserve">Αφαιρούμε αρχικά από το </w:t>
+      </w:r>
+      <w:proofErr w:type="spellStart"/>
+      <w:r>
+        <w:rPr>
+          <w:lang w:val="en-US"/>
+        </w:rPr>
+        <w:t>dataframe</w:t>
+      </w:r>
+      <w:proofErr w:type="spellEnd"/>
+      <w:r>
+        <w:t xml:space="preserve"> </w:t>
+      </w:r>
+      <w:r>
+        <w:t>τις στήλες που περιέχουν αλφαριθμητικές τιμές.</w:t>
+      </w:r>
+    </w:p>
+    <w:p>
+      <w:pPr>
+        <w:pStyle w:val="3"/>
+        <w:rPr>
+          <w:sz w:val="28"/>
+          <w:szCs w:val="28"/>
+          <w:u w:val="single"/>
+        </w:rPr>
+      </w:pPr>
+    </w:p>
+    <w:p>
+      <w:pPr>
+        <w:pStyle w:val="3"/>
+        <w:rPr>
+          <w:sz w:val="28"/>
+          <w:szCs w:val="28"/>
+          <w:u w:val="single"/>
+        </w:rPr>
+      </w:pPr>
+      <w:bookmarkStart w:id="6" w:name="_Toc74863270"/>
+      <w:r>
+        <w:rPr>
+          <w:sz w:val="28"/>
+          <w:szCs w:val="28"/>
+          <w:u w:val="single"/>
+        </w:rPr>
+        <w:t>2.1.</w:t>
+      </w:r>
+      <w:r>
+        <w:rPr>
+          <w:sz w:val="28"/>
+          <w:szCs w:val="28"/>
+          <w:u w:val="single"/>
+        </w:rPr>
+        <w:t>4</w:t>
+      </w:r>
+      <w:r>
+        <w:rPr>
+          <w:sz w:val="28"/>
+          <w:szCs w:val="28"/>
+          <w:u w:val="single"/>
+        </w:rPr>
+        <w:t xml:space="preserve"> Ερώτημα </w:t>
+      </w:r>
+      <w:r>
+        <w:rPr>
+          <w:sz w:val="28"/>
+          <w:szCs w:val="28"/>
+          <w:u w:val="single"/>
+        </w:rPr>
+        <w:t>Γ</w:t>
+      </w:r>
+      <w:bookmarkEnd w:id="6"/>
+    </w:p>
+    <w:p>
+      <w:pPr>
+        <w:rPr>
+          <w:lang w:val="en-US"/>
+        </w:rPr>
+      </w:pPr>
+      <w:r>
+        <w:t xml:space="preserve">Δημιουργούμε τη συνάρτηση </w:t>
+      </w:r>
+      <w:proofErr w:type="spellStart"/>
+      <w:r>
+        <w:rPr>
+          <w:b/>
+          <w:bCs/>
+          <w:i/>
+          <w:iCs/>
+          <w:lang w:val="en-US"/>
+        </w:rPr>
+        <w:t>exercise</w:t>
+      </w:r>
+      <w:r>
+        <w:rPr>
+          <w:b/>
+          <w:bCs/>
+          <w:i/>
+          <w:iCs/>
+          <w:lang w:val="en-US"/>
+        </w:rPr>
+        <w:t>C</w:t>
+      </w:r>
+      <w:proofErr w:type="spellEnd"/>
+      <w:r>
+        <w:t xml:space="preserve">, </w:t>
+      </w:r>
+      <w:r>
+        <w:t xml:space="preserve">όπου θα αξιοποιήσουμε τα </w:t>
+      </w:r>
+      <w:proofErr w:type="spellStart"/>
+      <w:r>
+        <w:rPr>
+          <w:lang w:val="en-US"/>
+        </w:rPr>
+        <w:t>dataframes</w:t>
+      </w:r>
+      <w:proofErr w:type="spellEnd"/>
+      <w:r>
+        <w:t>, τα οποία προέκυψαν από την εκτέλεση των συναρτήσεων του ερωτήματος Β με σκοπό να κατηγοριοποιήσουμε τα παραδείγματα μας και να</w:t>
+      </w:r>
+      <w:r>
+        <w:t xml:space="preserve"> συγκρίνουμε</w:t>
+      </w:r>
+      <w:r>
+        <w:t xml:space="preserve"> την ακρίβεια του ταξινομητή</w:t>
+      </w:r>
+      <w:r>
+        <w:t xml:space="preserve"> ανάλογα με το </w:t>
+      </w:r>
+      <w:proofErr w:type="spellStart"/>
+      <w:r>
+        <w:rPr>
+          <w:lang w:val="en-US"/>
+        </w:rPr>
+        <w:t>dataframe</w:t>
+      </w:r>
+      <w:proofErr w:type="spellEnd"/>
+      <w:r>
+        <w:t xml:space="preserve"> </w:t>
+      </w:r>
+      <w:r>
+        <w:t xml:space="preserve">που του παρέχουμε. Για την κατηγοριοποίηση θα χρησιμοποιήσουμε το μοντέλο </w:t>
+      </w:r>
+      <w:proofErr w:type="spellStart"/>
+      <w:r>
+        <w:rPr>
+          <w:b/>
+          <w:bCs/>
+          <w:i/>
+          <w:iCs/>
+          <w:lang w:val="en-US"/>
+        </w:rPr>
+        <w:t>RandomForestClassifier</w:t>
+      </w:r>
+      <w:proofErr w:type="spellEnd"/>
+      <w:r>
+        <w:rPr>
+          <w:lang w:val="en-US"/>
+        </w:rPr>
+        <w:t xml:space="preserve">. </w:t>
+      </w:r>
+    </w:p>
+    <w:p>
+      <w:r>
+        <w:t xml:space="preserve">Για κάθε </w:t>
+      </w:r>
+      <w:proofErr w:type="spellStart"/>
+      <w:r>
+        <w:rPr>
+          <w:lang w:val="en-US"/>
+        </w:rPr>
+        <w:t>dataframe</w:t>
+      </w:r>
+      <w:proofErr w:type="spellEnd"/>
+      <w:r>
+        <w:t xml:space="preserve"> </w:t>
+      </w:r>
+      <w:r>
+        <w:t xml:space="preserve">των ερωτημάτων Β1, Β2, Β3 και Β4, το διαχωρίζουμε σε 2 </w:t>
+      </w:r>
+      <w:proofErr w:type="spellStart"/>
+      <w:r>
+        <w:rPr>
+          <w:lang w:val="en-US"/>
+        </w:rPr>
+        <w:t>dataframes</w:t>
+      </w:r>
+      <w:proofErr w:type="spellEnd"/>
+      <w:r>
+        <w:t xml:space="preserve">, όπου το πρώτο περιέχει όλα τα παραδείγματα χωρίς τις στήλες </w:t>
+      </w:r>
+      <w:r>
+        <w:t>“</w:t>
+      </w:r>
+      <w:r>
+        <w:rPr>
+          <w:lang w:val="en-US"/>
+        </w:rPr>
+        <w:t>stroke</w:t>
+      </w:r>
+      <w:r>
+        <w:t xml:space="preserve">” </w:t>
+      </w:r>
+      <w:r>
+        <w:t xml:space="preserve">και </w:t>
+      </w:r>
+      <w:r>
+        <w:t>“</w:t>
+      </w:r>
+      <w:r>
+        <w:rPr>
+          <w:lang w:val="en-US"/>
+        </w:rPr>
+        <w:t>id</w:t>
+      </w:r>
+      <w:r>
+        <w:t>”</w:t>
+      </w:r>
+      <w:r>
+        <w:t xml:space="preserve">, ενώ το δεύτερο περιέχει τη στήλη </w:t>
+      </w:r>
+      <w:r>
+        <w:rPr>
+          <w:lang w:val="en-US"/>
+        </w:rPr>
+        <w:t>stroke</w:t>
+      </w:r>
+      <w:r>
+        <w:t xml:space="preserve">. </w:t>
+      </w:r>
+      <w:r>
+        <w:t xml:space="preserve">Στη συνέχεια, διαχωρίζουμε τα δεδομένα σε </w:t>
+      </w:r>
+      <w:r>
+        <w:rPr>
+          <w:lang w:val="en-US"/>
+        </w:rPr>
+        <w:t>training</w:t>
+      </w:r>
+      <w:r>
+        <w:t xml:space="preserve"> </w:t>
+      </w:r>
+      <w:r>
+        <w:t xml:space="preserve">και </w:t>
+      </w:r>
+      <w:r>
+        <w:rPr>
+          <w:lang w:val="en-US"/>
+        </w:rPr>
+        <w:t>test</w:t>
+      </w:r>
+      <w:r>
+        <w:t xml:space="preserve"> </w:t>
+      </w:r>
+      <w:r>
+        <w:rPr>
+          <w:lang w:val="en-US"/>
+        </w:rPr>
+        <w:t>data</w:t>
+      </w:r>
+      <w:r>
+        <w:t xml:space="preserve"> </w:t>
+      </w:r>
+      <w:r>
+        <w:t xml:space="preserve">με αναλογία 75%-25%. Εκπαιδεύουμε το μοντέλο και προβλέπουμε την κατηγορία στην οποία ανήκει κάθε παράδειγμα και εκτυπώνουμε στο τερματικό τα αποτελέσματα των μετρικών καλώντας την συνάρτηση </w:t>
+      </w:r>
+      <w:r>
+        <w:rPr>
+          <w:b/>
+          <w:bCs/>
+          <w:i/>
+          <w:iCs/>
+          <w:lang w:val="en-US"/>
+        </w:rPr>
+        <w:t>classification</w:t>
+      </w:r>
+      <w:r>
+        <w:rPr>
+          <w:b/>
+          <w:bCs/>
+          <w:i/>
+          <w:iCs/>
+        </w:rPr>
+        <w:t>_</w:t>
+      </w:r>
+      <w:r>
+        <w:rPr>
+          <w:b/>
+          <w:bCs/>
+          <w:i/>
+          <w:iCs/>
+          <w:lang w:val="en-US"/>
+        </w:rPr>
+        <w:t>report</w:t>
+      </w:r>
+      <w:r>
+        <w:t>.</w:t>
+      </w:r>
+    </w:p>
+    <w:p>
+      <w:pPr>
+        <w:keepNext/>
+      </w:pPr>
+      <w:r>
+        <w:rPr>
+          <w:lang w:val="en-US"/>
+        </w:rPr>
+        <w:lastRenderedPageBreak/>
+        <w:drawing>
+          <wp:inline distT="0" distB="0" distL="0" distR="0" wp14:anchorId="591F415D" wp14:editId="501F80EE">
+            <wp:extent cx="4953691" cy="6375849"/>
+            <wp:effectExtent l="0" t="0" r="0" b="6350"/>
+            <wp:docPr id="10" name="Εικόνα 10"/>
+            <wp:cNvGraphicFramePr>
+              <a:graphicFrameLocks xmlns:a="http://schemas.openxmlformats.org/drawingml/2006/main" noChangeAspect="1"/>
+            </wp:cNvGraphicFramePr>
+            <a:graphic xmlns:a="http://schemas.openxmlformats.org/drawingml/2006/main">
+              <a:graphicData uri="http://schemas.openxmlformats.org/drawingml/2006/picture">
+                <pic:pic xmlns:pic="http://schemas.openxmlformats.org/drawingml/2006/picture">
+                  <pic:nvPicPr>
+                    <pic:cNvPr id="10" name="Εικόνα 10"/>
+                    <pic:cNvPicPr/>
+                  </pic:nvPicPr>
+                  <pic:blipFill>
+                    <a:blip r:embed="rId11">
+                      <a:extLst>
+                        <a:ext uri="{28A0092B-C50C-407E-A947-70E740481C1C}">
+                          <a14:useLocalDpi xmlns:a14="http://schemas.microsoft.com/office/drawing/2010/main" val="0"/>
+                        </a:ext>
+                      </a:extLst>
+                    </a:blip>
+                    <a:stretch>
+                      <a:fillRect/>
+                    </a:stretch>
+                  </pic:blipFill>
+                  <pic:spPr>
+                    <a:xfrm>
+                      <a:off x="0" y="0"/>
+                      <a:ext cx="4953691" cy="6375849"/>
+                    </a:xfrm>
+                    <a:prstGeom prst="rect">
+                      <a:avLst/>
+                    </a:prstGeom>
+                  </pic:spPr>
+                </pic:pic>
+              </a:graphicData>
+            </a:graphic>
+          </wp:inline>
+        </w:drawing>
+      </w:r>
+    </w:p>
+    <w:p>
+      <w:pPr>
+        <w:pStyle w:val="a5"/>
+      </w:pPr>
+      <w:r>
+        <w:t xml:space="preserve">Εικόνα </w:t>
+      </w:r>
+      <w:fldSimple w:instr=" SEQ Εικόνα \* ARABIC ">
+        <w:r>
+          <w:rPr>
+            <w:noProof/>
+          </w:rPr>
+          <w:t>6</w:t>
+        </w:r>
+      </w:fldSimple>
+      <w:r>
+        <w:t xml:space="preserve">: </w:t>
+      </w:r>
+      <w:r>
+        <w:t>Αποτελέσματα μετρικών ανά κατηγορία και συνολικά</w:t>
+      </w:r>
+    </w:p>
+    <w:p/>
+    <w:p>
+      <w:r>
+        <w:t>Παρατηρούμε</w:t>
+      </w:r>
+      <w:r>
+        <w:t xml:space="preserve"> τα εξής:</w:t>
+      </w:r>
+    </w:p>
+    <w:p>
+      <w:pPr>
+        <w:pStyle w:val="a3"/>
+        <w:numPr>
+          <w:ilvl w:val="0"/>
+          <w:numId w:val="2"/>
+        </w:numPr>
+      </w:pPr>
+      <w:r>
+        <w:t>Το μοντέλο μας είναι ιδιαίτερο αποδοτικό όσον αφορά την κατηγοριοποίηση των παραδειγμάτων, τα οποία ανήκουν στην κατηγορία 0</w:t>
+      </w:r>
+      <w:r>
+        <w:t xml:space="preserve"> </w:t>
+      </w:r>
+      <w:r>
+        <w:t>σε όλες τις περιπτώσεις</w:t>
+      </w:r>
+    </w:p>
+    <w:p>
+      <w:pPr>
+        <w:pStyle w:val="a3"/>
+        <w:numPr>
+          <w:ilvl w:val="1"/>
+          <w:numId w:val="2"/>
+        </w:numPr>
+      </w:pPr>
+      <m:oMath>
+        <m:r>
+          <w:rPr>
+            <w:rFonts w:ascii="Cambria Math" w:hAnsi="Cambria Math"/>
+          </w:rPr>
+          <m:t xml:space="preserve">Μέσο </m:t>
+        </m:r>
+        <m:r>
+          <w:rPr>
+            <w:rFonts w:ascii="Cambria Math" w:hAnsi="Cambria Math"/>
+            <w:lang w:val="en-US"/>
+          </w:rPr>
+          <m:t>Precision</m:t>
+        </m:r>
+        <m:r>
+          <w:rPr>
+            <w:rFonts w:ascii="Cambria Math" w:eastAsiaTheme="minorEastAsia" w:hAnsi="Cambria Math"/>
+            <w:lang w:val="en-US"/>
+          </w:rPr>
+          <m:t>=0.955</m:t>
+        </m:r>
+      </m:oMath>
+    </w:p>
+    <w:p>
+      <w:pPr>
+        <w:pStyle w:val="a3"/>
+        <w:numPr>
+          <w:ilvl w:val="1"/>
+          <w:numId w:val="2"/>
+        </w:numPr>
+        <w:rPr>
+          <w:rFonts w:eastAsiaTheme="minorEastAsia"/>
+        </w:rPr>
+      </w:pPr>
+      <m:oMath>
+        <m:r>
+          <w:rPr>
+            <w:rFonts w:ascii="Cambria Math" w:hAnsi="Cambria Math"/>
+          </w:rPr>
+          <m:t xml:space="preserve">Μέσο </m:t>
+        </m:r>
+        <m:r>
+          <w:rPr>
+            <w:rFonts w:ascii="Cambria Math" w:hAnsi="Cambria Math"/>
+            <w:lang w:val="en-US"/>
+          </w:rPr>
+          <m:t>Recall=0.985</m:t>
+        </m:r>
+      </m:oMath>
+    </w:p>
+    <w:p>
+      <w:pPr>
+        <w:pStyle w:val="a3"/>
+        <w:numPr>
+          <w:ilvl w:val="1"/>
+          <w:numId w:val="2"/>
+        </w:numPr>
+        <w:rPr>
+          <w:rFonts w:eastAsiaTheme="minorEastAsia"/>
+        </w:rPr>
+      </w:pPr>
+      <m:oMath>
+        <m:r>
+          <w:rPr>
+            <w:rFonts w:ascii="Cambria Math" w:eastAsiaTheme="minorEastAsia" w:hAnsi="Cambria Math"/>
+          </w:rPr>
+          <m:t xml:space="preserve">Μέσο </m:t>
+        </m:r>
+        <m:r>
+          <w:rPr>
+            <w:rFonts w:ascii="Cambria Math" w:eastAsiaTheme="minorEastAsia" w:hAnsi="Cambria Math"/>
+            <w:lang w:val="en-US"/>
+          </w:rPr>
+          <m:t>F1 Score=0.9675</m:t>
+        </m:r>
+      </m:oMath>
+    </w:p>
+    <w:p>
+      <w:pPr>
+        <w:pStyle w:val="a3"/>
+        <w:numPr>
+          <w:ilvl w:val="0"/>
+          <w:numId w:val="2"/>
+        </w:numPr>
+        <w:rPr>
+          <w:rFonts w:eastAsiaTheme="minorEastAsia"/>
+        </w:rPr>
+      </w:pPr>
+      <w:r>
+        <w:rPr>
+          <w:rFonts w:eastAsiaTheme="minorEastAsia"/>
+        </w:rPr>
+        <w:t xml:space="preserve">Αντιθέτως, κατά την κατηγοριοποίηση των παραδειγμάτων που ανήκουν στην κατηγορία 1, τα αποτελέσματα των μετρικών είναι αρκετά χαμηλά. Αυτό οφείλεται, κατά πάσα πιθανότητα, στο γεγονός ότι το πλήθος των παραδειγμάτων της </w:t>
+      </w:r>
+      <w:r>
+        <w:rPr>
+          <w:rFonts w:eastAsiaTheme="minorEastAsia"/>
+        </w:rPr>
+        <w:lastRenderedPageBreak/>
+        <w:t>συγκεκριμένης κατηγορίας είναι υπερβολικά μικρό σε σύγκριση με το πλήθος των παραδειγμάτων της κατηγορίας 1.</w:t>
+      </w:r>
+    </w:p>
+    <w:p>
+      <w:pPr>
+        <w:rPr>
+          <w:rFonts w:eastAsiaTheme="minorEastAsia"/>
+        </w:rPr>
+      </w:pPr>
+    </w:p>
+    <w:p>
+      <w:pPr>
+        <w:pStyle w:val="2"/>
+        <w:rPr>
+          <w:sz w:val="30"/>
+          <w:szCs w:val="30"/>
+          <w:u w:val="single"/>
+        </w:rPr>
+      </w:pPr>
+      <w:bookmarkStart w:id="7" w:name="_Toc74863271"/>
+      <w:r>
+        <w:rPr>
+          <w:sz w:val="30"/>
+          <w:szCs w:val="30"/>
+          <w:u w:val="single"/>
+        </w:rPr>
+        <w:t>2.</w:t>
+      </w:r>
+      <w:r>
+        <w:rPr>
+          <w:sz w:val="30"/>
+          <w:szCs w:val="30"/>
+          <w:u w:val="single"/>
+        </w:rPr>
+        <w:t>2</w:t>
+      </w:r>
+      <w:r>
+        <w:rPr>
+          <w:sz w:val="30"/>
+          <w:szCs w:val="30"/>
+          <w:u w:val="single"/>
+        </w:rPr>
+        <w:t xml:space="preserve"> </w:t>
+      </w:r>
+      <w:r>
+        <w:rPr>
+          <w:sz w:val="30"/>
+          <w:szCs w:val="30"/>
+          <w:u w:val="single"/>
+        </w:rPr>
+        <w:t xml:space="preserve">Άσκηση </w:t>
+      </w:r>
+      <w:r>
+        <w:rPr>
+          <w:sz w:val="30"/>
+          <w:szCs w:val="30"/>
+          <w:u w:val="single"/>
+        </w:rPr>
+        <w:t>2</w:t>
+      </w:r>
+      <w:bookmarkEnd w:id="7"/>
+    </w:p>
+    <w:p>
+      <w:pPr>
+        <w:rPr>
+          <w:rFonts w:eastAsiaTheme="minorEastAsia"/>
+        </w:rPr>
+      </w:pPr>
+    </w:p>
     <w:sectPr>
       <w:pgSz w:w="11906" w:h="16838"/>
       <w:pgMar w:top="1440" w:right="1800" w:bottom="1440" w:left="1800" w:header="708" w:footer="708" w:gutter="0"/>
@@ -1898,7 +4947,7 @@
         <w:rFonts w:ascii="Symbol" w:eastAsiaTheme="minorHAnsi" w:hAnsi="Symbol" w:cstheme="minorBidi" w:hint="default"/>
       </w:rPr>
     </w:lvl>
-    <w:lvl w:ilvl="1" w:tplc="04080003" w:tentative="1">
+    <w:lvl w:ilvl="1" w:tplc="04080003">
       <w:start w:val="1"/>
       <w:numFmt w:val="bullet"/>
       <w:lvlText w:val="o"/>
@@ -2587,9 +5636,32 @@
       <w:szCs w:val="24"/>
     </w:rPr>
   </w:style>
+  <w:style w:type="paragraph" w:styleId="4">
+    <w:name w:val="heading 4"/>
+    <w:basedOn w:val="a"/>
+    <w:next w:val="a"/>
+    <w:link w:val="4Char"/>
+    <w:uiPriority w:val="9"/>
+    <w:unhideWhenUsed/>
+    <w:qFormat/>
+    <w:rsid w:val="00073021"/>
+    <w:pPr>
+      <w:keepNext/>
+      <w:keepLines/>
+      <w:spacing w:before="40" w:after="0"/>
+      <w:outlineLvl w:val="3"/>
+    </w:pPr>
+    <w:rPr>
+      <w:rFonts w:asciiTheme="majorHAnsi" w:eastAsiaTheme="majorEastAsia" w:hAnsiTheme="majorHAnsi" w:cstheme="majorBidi"/>
+      <w:i/>
+      <w:iCs/>
+      <w:color w:val="2F5496" w:themeColor="accent1" w:themeShade="BF"/>
+    </w:rPr>
+  </w:style>
   <w:style w:type="character" w:default="1" w:styleId="a0">
     <w:name w:val="Default Paragraph Font"/>
     <w:uiPriority w:val="1"/>
+    <w:semiHidden/>
     <w:unhideWhenUsed/>
   </w:style>
   <w:style w:type="table" w:default="1" w:styleId="a1">
@@ -2726,6 +5798,48 @@
       <w:spacing w:after="100"/>
       <w:ind w:left="440"/>
     </w:pPr>
+  </w:style>
+  <w:style w:type="paragraph" w:styleId="a5">
+    <w:name w:val="caption"/>
+    <w:basedOn w:val="a"/>
+    <w:next w:val="a"/>
+    <w:uiPriority w:val="35"/>
+    <w:unhideWhenUsed/>
+    <w:qFormat/>
+    <w:rsid w:val="003F031E"/>
+    <w:pPr>
+      <w:spacing w:after="200" w:line="240" w:lineRule="auto"/>
+    </w:pPr>
+    <w:rPr>
+      <w:i/>
+      <w:iCs/>
+      <w:color w:val="44546A" w:themeColor="text2"/>
+      <w:sz w:val="18"/>
+      <w:szCs w:val="18"/>
+    </w:rPr>
+  </w:style>
+  <w:style w:type="character" w:customStyle="1" w:styleId="4Char">
+    <w:name w:val="Επικεφαλίδα 4 Char"/>
+    <w:basedOn w:val="a0"/>
+    <w:link w:val="4"/>
+    <w:uiPriority w:val="9"/>
+    <w:rsid w:val="00073021"/>
+    <w:rPr>
+      <w:rFonts w:asciiTheme="majorHAnsi" w:eastAsiaTheme="majorEastAsia" w:hAnsiTheme="majorHAnsi" w:cstheme="majorBidi"/>
+      <w:i/>
+      <w:iCs/>
+      <w:color w:val="2F5496" w:themeColor="accent1" w:themeShade="BF"/>
+    </w:rPr>
+  </w:style>
+  <w:style w:type="character" w:styleId="a6">
+    <w:name w:val="Placeholder Text"/>
+    <w:basedOn w:val="a0"/>
+    <w:uiPriority w:val="99"/>
+    <w:semiHidden/>
+    <w:rsid w:val="00BC3D70"/>
+    <w:rPr>
+      <w:color w:val="808080"/>
+    </w:rPr>
   </w:style>
 </w:styles>
 </file>

</xml_diff>